<commit_message>
Last schemes and rapport's update
</commit_message>
<xml_diff>
--- a/deliverable/rapport/Rapport.docx
+++ b/deliverable/rapport/Rapport.docx
@@ -65,7 +65,7 @@
           <w:r>
             <w:fldChar w:fldCharType="separate"/>
           </w:r>
-          <w:hyperlink w:anchor="_Toc136189341" w:history="1">
+          <w:hyperlink w:anchor="_Toc136635294" w:history="1">
             <w:r>
               <w:rPr>
                 <w:rStyle w:val="Lienhypertexte"/>
@@ -92,7 +92,7 @@
                 <w:noProof/>
                 <w:webHidden/>
               </w:rPr>
-              <w:instrText xml:space="preserve"> PAGEREF _Toc136189341 \h </w:instrText>
+              <w:instrText xml:space="preserve"> PAGEREF _Toc136635294 \h </w:instrText>
             </w:r>
             <w:r>
               <w:rPr>
@@ -139,7 +139,7 @@
               <w14:ligatures w14:val="standardContextual"/>
             </w:rPr>
           </w:pPr>
-          <w:hyperlink w:anchor="_Toc136189342" w:history="1">
+          <w:hyperlink w:anchor="_Toc136635295" w:history="1">
             <w:r>
               <w:rPr>
                 <w:rStyle w:val="Lienhypertexte"/>
@@ -166,7 +166,7 @@
                 <w:noProof/>
                 <w:webHidden/>
               </w:rPr>
-              <w:instrText xml:space="preserve"> PAGEREF _Toc136189342 \h </w:instrText>
+              <w:instrText xml:space="preserve"> PAGEREF _Toc136635295 \h </w:instrText>
             </w:r>
             <w:r>
               <w:rPr>
@@ -213,7 +213,7 @@
               <w14:ligatures w14:val="standardContextual"/>
             </w:rPr>
           </w:pPr>
-          <w:hyperlink w:anchor="_Toc136189343" w:history="1">
+          <w:hyperlink w:anchor="_Toc136635296" w:history="1">
             <w:r>
               <w:rPr>
                 <w:rStyle w:val="Lienhypertexte"/>
@@ -240,7 +240,7 @@
                 <w:noProof/>
                 <w:webHidden/>
               </w:rPr>
-              <w:instrText xml:space="preserve"> PAGEREF _Toc136189343 \h </w:instrText>
+              <w:instrText xml:space="preserve"> PAGEREF _Toc136635296 \h </w:instrText>
             </w:r>
             <w:r>
               <w:rPr>
@@ -287,7 +287,7 @@
               <w14:ligatures w14:val="standardContextual"/>
             </w:rPr>
           </w:pPr>
-          <w:hyperlink w:anchor="_Toc136189344" w:history="1">
+          <w:hyperlink w:anchor="_Toc136635297" w:history="1">
             <w:r>
               <w:rPr>
                 <w:rStyle w:val="Lienhypertexte"/>
@@ -314,7 +314,7 @@
                 <w:noProof/>
                 <w:webHidden/>
               </w:rPr>
-              <w:instrText xml:space="preserve"> PAGEREF _Toc136189344 \h </w:instrText>
+              <w:instrText xml:space="preserve"> PAGEREF _Toc136635297 \h </w:instrText>
             </w:r>
             <w:r>
               <w:rPr>
@@ -361,7 +361,7 @@
               <w14:ligatures w14:val="standardContextual"/>
             </w:rPr>
           </w:pPr>
-          <w:hyperlink w:anchor="_Toc136189345" w:history="1">
+          <w:hyperlink w:anchor="_Toc136635298" w:history="1">
             <w:r>
               <w:rPr>
                 <w:rStyle w:val="Lienhypertexte"/>
@@ -388,7 +388,7 @@
                 <w:noProof/>
                 <w:webHidden/>
               </w:rPr>
-              <w:instrText xml:space="preserve"> PAGEREF _Toc136189345 \h </w:instrText>
+              <w:instrText xml:space="preserve"> PAGEREF _Toc136635298 \h </w:instrText>
             </w:r>
             <w:r>
               <w:rPr>
@@ -435,7 +435,7 @@
               <w14:ligatures w14:val="standardContextual"/>
             </w:rPr>
           </w:pPr>
-          <w:hyperlink w:anchor="_Toc136189346" w:history="1">
+          <w:hyperlink w:anchor="_Toc136635299" w:history="1">
             <w:r>
               <w:rPr>
                 <w:rStyle w:val="Lienhypertexte"/>
@@ -462,7 +462,7 @@
                 <w:noProof/>
                 <w:webHidden/>
               </w:rPr>
-              <w:instrText xml:space="preserve"> PAGEREF _Toc136189346 \h </w:instrText>
+              <w:instrText xml:space="preserve"> PAGEREF _Toc136635299 \h </w:instrText>
             </w:r>
             <w:r>
               <w:rPr>
@@ -509,7 +509,7 @@
               <w14:ligatures w14:val="standardContextual"/>
             </w:rPr>
           </w:pPr>
-          <w:hyperlink w:anchor="_Toc136189347" w:history="1">
+          <w:hyperlink w:anchor="_Toc136635300" w:history="1">
             <w:r>
               <w:rPr>
                 <w:rStyle w:val="Lienhypertexte"/>
@@ -536,7 +536,7 @@
                 <w:noProof/>
                 <w:webHidden/>
               </w:rPr>
-              <w:instrText xml:space="preserve"> PAGEREF _Toc136189347 \h </w:instrText>
+              <w:instrText xml:space="preserve"> PAGEREF _Toc136635300 \h </w:instrText>
             </w:r>
             <w:r>
               <w:rPr>
@@ -583,7 +583,7 @@
               <w14:ligatures w14:val="standardContextual"/>
             </w:rPr>
           </w:pPr>
-          <w:hyperlink w:anchor="_Toc136189348" w:history="1">
+          <w:hyperlink w:anchor="_Toc136635301" w:history="1">
             <w:r>
               <w:rPr>
                 <w:rStyle w:val="Lienhypertexte"/>
@@ -610,7 +610,7 @@
                 <w:noProof/>
                 <w:webHidden/>
               </w:rPr>
-              <w:instrText xml:space="preserve"> PAGEREF _Toc136189348 \h </w:instrText>
+              <w:instrText xml:space="preserve"> PAGEREF _Toc136635301 \h </w:instrText>
             </w:r>
             <w:r>
               <w:rPr>
@@ -657,7 +657,7 @@
               <w14:ligatures w14:val="standardContextual"/>
             </w:rPr>
           </w:pPr>
-          <w:hyperlink w:anchor="_Toc136189349" w:history="1">
+          <w:hyperlink w:anchor="_Toc136635302" w:history="1">
             <w:r>
               <w:rPr>
                 <w:rStyle w:val="Lienhypertexte"/>
@@ -684,7 +684,7 @@
                 <w:noProof/>
                 <w:webHidden/>
               </w:rPr>
-              <w:instrText xml:space="preserve"> PAGEREF _Toc136189349 \h </w:instrText>
+              <w:instrText xml:space="preserve"> PAGEREF _Toc136635302 \h </w:instrText>
             </w:r>
             <w:r>
               <w:rPr>
@@ -731,7 +731,7 @@
               <w14:ligatures w14:val="standardContextual"/>
             </w:rPr>
           </w:pPr>
-          <w:hyperlink w:anchor="_Toc136189350" w:history="1">
+          <w:hyperlink w:anchor="_Toc136635303" w:history="1">
             <w:r>
               <w:rPr>
                 <w:rStyle w:val="Lienhypertexte"/>
@@ -758,7 +758,7 @@
                 <w:noProof/>
                 <w:webHidden/>
               </w:rPr>
-              <w:instrText xml:space="preserve"> PAGEREF _Toc136189350 \h </w:instrText>
+              <w:instrText xml:space="preserve"> PAGEREF _Toc136635303 \h </w:instrText>
             </w:r>
             <w:r>
               <w:rPr>
@@ -805,7 +805,7 @@
               <w14:ligatures w14:val="standardContextual"/>
             </w:rPr>
           </w:pPr>
-          <w:hyperlink w:anchor="_Toc136189351" w:history="1">
+          <w:hyperlink w:anchor="_Toc136635304" w:history="1">
             <w:r>
               <w:rPr>
                 <w:rStyle w:val="Lienhypertexte"/>
@@ -848,7 +848,7 @@
                 <w:noProof/>
                 <w:webHidden/>
               </w:rPr>
-              <w:instrText xml:space="preserve"> PAGEREF _Toc136189351 \h </w:instrText>
+              <w:instrText xml:space="preserve"> PAGEREF _Toc136635304 \h </w:instrText>
             </w:r>
             <w:r>
               <w:rPr>
@@ -895,7 +895,7 @@
               <w14:ligatures w14:val="standardContextual"/>
             </w:rPr>
           </w:pPr>
-          <w:hyperlink w:anchor="_Toc136189352" w:history="1">
+          <w:hyperlink w:anchor="_Toc136635305" w:history="1">
             <w:r>
               <w:rPr>
                 <w:rStyle w:val="Lienhypertexte"/>
@@ -922,7 +922,7 @@
                 <w:noProof/>
                 <w:webHidden/>
               </w:rPr>
-              <w:instrText xml:space="preserve"> PAGEREF _Toc136189352 \h </w:instrText>
+              <w:instrText xml:space="preserve"> PAGEREF _Toc136635305 \h </w:instrText>
             </w:r>
             <w:r>
               <w:rPr>
@@ -969,7 +969,7 @@
               <w14:ligatures w14:val="standardContextual"/>
             </w:rPr>
           </w:pPr>
-          <w:hyperlink w:anchor="_Toc136189353" w:history="1">
+          <w:hyperlink w:anchor="_Toc136635306" w:history="1">
             <w:r>
               <w:rPr>
                 <w:rStyle w:val="Lienhypertexte"/>
@@ -996,7 +996,7 @@
                 <w:noProof/>
                 <w:webHidden/>
               </w:rPr>
-              <w:instrText xml:space="preserve"> PAGEREF _Toc136189353 \h </w:instrText>
+              <w:instrText xml:space="preserve"> PAGEREF _Toc136635306 \h </w:instrText>
             </w:r>
             <w:r>
               <w:rPr>
@@ -1043,7 +1043,7 @@
               <w14:ligatures w14:val="standardContextual"/>
             </w:rPr>
           </w:pPr>
-          <w:hyperlink w:anchor="_Toc136189354" w:history="1">
+          <w:hyperlink w:anchor="_Toc136635307" w:history="1">
             <w:r>
               <w:rPr>
                 <w:rStyle w:val="Lienhypertexte"/>
@@ -1070,7 +1070,7 @@
                 <w:noProof/>
                 <w:webHidden/>
               </w:rPr>
-              <w:instrText xml:space="preserve"> PAGEREF _Toc136189354 \h </w:instrText>
+              <w:instrText xml:space="preserve"> PAGEREF _Toc136635307 \h </w:instrText>
             </w:r>
             <w:r>
               <w:rPr>
@@ -1117,13 +1117,13 @@
               <w14:ligatures w14:val="standardContextual"/>
             </w:rPr>
           </w:pPr>
-          <w:hyperlink w:anchor="_Toc136189355" w:history="1">
+          <w:hyperlink w:anchor="_Toc136635308" w:history="1">
             <w:r>
               <w:rPr>
                 <w:rStyle w:val="Lienhypertexte"/>
                 <w:noProof/>
               </w:rPr>
-              <w:t>Diagrammes de notre API à cet instant</w:t>
+              <w:t>Diagramme de classe (conception) de notre API (généré)</w:t>
             </w:r>
             <w:r>
               <w:rPr>
@@ -1144,7 +1144,7 @@
                 <w:noProof/>
                 <w:webHidden/>
               </w:rPr>
-              <w:instrText xml:space="preserve"> PAGEREF _Toc136189355 \h </w:instrText>
+              <w:instrText xml:space="preserve"> PAGEREF _Toc136635308 \h </w:instrText>
             </w:r>
             <w:r>
               <w:rPr>
@@ -1191,7 +1191,7 @@
               <w14:ligatures w14:val="standardContextual"/>
             </w:rPr>
           </w:pPr>
-          <w:hyperlink w:anchor="_Toc136189356" w:history="1">
+          <w:hyperlink w:anchor="_Toc136635309" w:history="1">
             <w:r>
               <w:rPr>
                 <w:rStyle w:val="Lienhypertexte"/>
@@ -1218,7 +1218,7 @@
                 <w:noProof/>
                 <w:webHidden/>
               </w:rPr>
-              <w:instrText xml:space="preserve"> PAGEREF _Toc136189356 \h </w:instrText>
+              <w:instrText xml:space="preserve"> PAGEREF _Toc136635309 \h </w:instrText>
             </w:r>
             <w:r>
               <w:rPr>
@@ -1265,7 +1265,7 @@
               <w14:ligatures w14:val="standardContextual"/>
             </w:rPr>
           </w:pPr>
-          <w:hyperlink w:anchor="_Toc136189357" w:history="1">
+          <w:hyperlink w:anchor="_Toc136635310" w:history="1">
             <w:r>
               <w:rPr>
                 <w:rStyle w:val="Lienhypertexte"/>
@@ -1292,7 +1292,7 @@
                 <w:noProof/>
                 <w:webHidden/>
               </w:rPr>
-              <w:instrText xml:space="preserve"> PAGEREF _Toc136189357 \h </w:instrText>
+              <w:instrText xml:space="preserve"> PAGEREF _Toc136635310 \h </w:instrText>
             </w:r>
             <w:r>
               <w:rPr>
@@ -1339,7 +1339,7 @@
               <w14:ligatures w14:val="standardContextual"/>
             </w:rPr>
           </w:pPr>
-          <w:hyperlink w:anchor="_Toc136189358" w:history="1">
+          <w:hyperlink w:anchor="_Toc136635311" w:history="1">
             <w:r>
               <w:rPr>
                 <w:rStyle w:val="Lienhypertexte"/>
@@ -1366,7 +1366,7 @@
                 <w:noProof/>
                 <w:webHidden/>
               </w:rPr>
-              <w:instrText xml:space="preserve"> PAGEREF _Toc136189358 \h </w:instrText>
+              <w:instrText xml:space="preserve"> PAGEREF _Toc136635311 \h </w:instrText>
             </w:r>
             <w:r>
               <w:rPr>
@@ -1413,7 +1413,7 @@
               <w14:ligatures w14:val="standardContextual"/>
             </w:rPr>
           </w:pPr>
-          <w:hyperlink w:anchor="_Toc136189359" w:history="1">
+          <w:hyperlink w:anchor="_Toc136635312" w:history="1">
             <w:r>
               <w:rPr>
                 <w:rStyle w:val="Lienhypertexte"/>
@@ -1440,7 +1440,7 @@
                 <w:noProof/>
                 <w:webHidden/>
               </w:rPr>
-              <w:instrText xml:space="preserve"> PAGEREF _Toc136189359 \h </w:instrText>
+              <w:instrText xml:space="preserve"> PAGEREF _Toc136635312 \h </w:instrText>
             </w:r>
             <w:r>
               <w:rPr>
@@ -1487,7 +1487,7 @@
               <w14:ligatures w14:val="standardContextual"/>
             </w:rPr>
           </w:pPr>
-          <w:hyperlink w:anchor="_Toc136189360" w:history="1">
+          <w:hyperlink w:anchor="_Toc136635313" w:history="1">
             <w:r>
               <w:rPr>
                 <w:rStyle w:val="Lienhypertexte"/>
@@ -1514,7 +1514,7 @@
                 <w:noProof/>
                 <w:webHidden/>
               </w:rPr>
-              <w:instrText xml:space="preserve"> PAGEREF _Toc136189360 \h </w:instrText>
+              <w:instrText xml:space="preserve"> PAGEREF _Toc136635313 \h </w:instrText>
             </w:r>
             <w:r>
               <w:rPr>
@@ -1561,7 +1561,7 @@
               <w14:ligatures w14:val="standardContextual"/>
             </w:rPr>
           </w:pPr>
-          <w:hyperlink w:anchor="_Toc136189361" w:history="1">
+          <w:hyperlink w:anchor="_Toc136635314" w:history="1">
             <w:r>
               <w:rPr>
                 <w:rStyle w:val="Lienhypertexte"/>
@@ -1588,7 +1588,7 @@
                 <w:noProof/>
                 <w:webHidden/>
               </w:rPr>
-              <w:instrText xml:space="preserve"> PAGEREF _Toc136189361 \h </w:instrText>
+              <w:instrText xml:space="preserve"> PAGEREF _Toc136635314 \h </w:instrText>
             </w:r>
             <w:r>
               <w:rPr>
@@ -1635,7 +1635,7 @@
               <w14:ligatures w14:val="standardContextual"/>
             </w:rPr>
           </w:pPr>
-          <w:hyperlink w:anchor="_Toc136189362" w:history="1">
+          <w:hyperlink w:anchor="_Toc136635315" w:history="1">
             <w:r>
               <w:rPr>
                 <w:rStyle w:val="Lienhypertexte"/>
@@ -1662,7 +1662,7 @@
                 <w:noProof/>
                 <w:webHidden/>
               </w:rPr>
-              <w:instrText xml:space="preserve"> PAGEREF _Toc136189362 \h </w:instrText>
+              <w:instrText xml:space="preserve"> PAGEREF _Toc136635315 \h </w:instrText>
             </w:r>
             <w:r>
               <w:rPr>
@@ -1709,7 +1709,7 @@
               <w14:ligatures w14:val="standardContextual"/>
             </w:rPr>
           </w:pPr>
-          <w:hyperlink w:anchor="_Toc136189363" w:history="1">
+          <w:hyperlink w:anchor="_Toc136635316" w:history="1">
             <w:r>
               <w:rPr>
                 <w:rStyle w:val="Lienhypertexte"/>
@@ -1736,7 +1736,7 @@
                 <w:noProof/>
                 <w:webHidden/>
               </w:rPr>
-              <w:instrText xml:space="preserve"> PAGEREF _Toc136189363 \h </w:instrText>
+              <w:instrText xml:space="preserve"> PAGEREF _Toc136635316 \h </w:instrText>
             </w:r>
             <w:r>
               <w:rPr>
@@ -1783,7 +1783,7 @@
               <w14:ligatures w14:val="standardContextual"/>
             </w:rPr>
           </w:pPr>
-          <w:hyperlink w:anchor="_Toc136189364" w:history="1">
+          <w:hyperlink w:anchor="_Toc136635317" w:history="1">
             <w:r>
               <w:rPr>
                 <w:rStyle w:val="Lienhypertexte"/>
@@ -1810,7 +1810,7 @@
                 <w:noProof/>
                 <w:webHidden/>
               </w:rPr>
-              <w:instrText xml:space="preserve"> PAGEREF _Toc136189364 \h </w:instrText>
+              <w:instrText xml:space="preserve"> PAGEREF _Toc136635317 \h </w:instrText>
             </w:r>
             <w:r>
               <w:rPr>
@@ -1857,7 +1857,7 @@
               <w14:ligatures w14:val="standardContextual"/>
             </w:rPr>
           </w:pPr>
-          <w:hyperlink w:anchor="_Toc136189365" w:history="1">
+          <w:hyperlink w:anchor="_Toc136635318" w:history="1">
             <w:r>
               <w:rPr>
                 <w:rStyle w:val="Lienhypertexte"/>
@@ -1884,7 +1884,7 @@
                 <w:noProof/>
                 <w:webHidden/>
               </w:rPr>
-              <w:instrText xml:space="preserve"> PAGEREF _Toc136189365 \h </w:instrText>
+              <w:instrText xml:space="preserve"> PAGEREF _Toc136635318 \h </w:instrText>
             </w:r>
             <w:r>
               <w:rPr>
@@ -1931,7 +1931,7 @@
               <w14:ligatures w14:val="standardContextual"/>
             </w:rPr>
           </w:pPr>
-          <w:hyperlink w:anchor="_Toc136189366" w:history="1">
+          <w:hyperlink w:anchor="_Toc136635319" w:history="1">
             <w:r>
               <w:rPr>
                 <w:rStyle w:val="Lienhypertexte"/>
@@ -1958,7 +1958,7 @@
                 <w:noProof/>
                 <w:webHidden/>
               </w:rPr>
-              <w:instrText xml:space="preserve"> PAGEREF _Toc136189366 \h </w:instrText>
+              <w:instrText xml:space="preserve"> PAGEREF _Toc136635319 \h </w:instrText>
             </w:r>
             <w:r>
               <w:rPr>
@@ -2005,7 +2005,7 @@
               <w14:ligatures w14:val="standardContextual"/>
             </w:rPr>
           </w:pPr>
-          <w:hyperlink w:anchor="_Toc136189367" w:history="1">
+          <w:hyperlink w:anchor="_Toc136635320" w:history="1">
             <w:r>
               <w:rPr>
                 <w:rStyle w:val="Lienhypertexte"/>
@@ -2032,7 +2032,7 @@
                 <w:noProof/>
                 <w:webHidden/>
               </w:rPr>
-              <w:instrText xml:space="preserve"> PAGEREF _Toc136189367 \h </w:instrText>
+              <w:instrText xml:space="preserve"> PAGEREF _Toc136635320 \h </w:instrText>
             </w:r>
             <w:r>
               <w:rPr>
@@ -2079,7 +2079,7 @@
               <w14:ligatures w14:val="standardContextual"/>
             </w:rPr>
           </w:pPr>
-          <w:hyperlink w:anchor="_Toc136189368" w:history="1">
+          <w:hyperlink w:anchor="_Toc136635321" w:history="1">
             <w:r>
               <w:rPr>
                 <w:rStyle w:val="Lienhypertexte"/>
@@ -2106,7 +2106,7 @@
                 <w:noProof/>
                 <w:webHidden/>
               </w:rPr>
-              <w:instrText xml:space="preserve"> PAGEREF _Toc136189368 \h </w:instrText>
+              <w:instrText xml:space="preserve"> PAGEREF _Toc136635321 \h </w:instrText>
             </w:r>
             <w:r>
               <w:rPr>
@@ -2127,6 +2127,412 @@
                 <w:webHidden/>
               </w:rPr>
               <w:t>17</w:t>
+            </w:r>
+            <w:r>
+              <w:rPr>
+                <w:noProof/>
+                <w:webHidden/>
+              </w:rPr>
+              <w:fldChar w:fldCharType="end"/>
+            </w:r>
+          </w:hyperlink>
+        </w:p>
+        <w:p>
+          <w:pPr>
+            <w:pStyle w:val="TM2"/>
+            <w:tabs>
+              <w:tab w:val="right" w:leader="dot" w:pos="9062"/>
+            </w:tabs>
+            <w:rPr>
+              <w:rFonts w:asciiTheme="minorHAnsi" w:eastAsiaTheme="minorEastAsia" w:hAnsiTheme="minorHAnsi"/>
+              <w:noProof/>
+              <w:kern w:val="2"/>
+              <w:sz w:val="22"/>
+              <w:szCs w:val="22"/>
+              <w:lang w:eastAsia="fr-FR"/>
+              <w14:ligatures w14:val="standardContextual"/>
+            </w:rPr>
+          </w:pPr>
+          <w:hyperlink w:anchor="_Toc136635322" w:history="1">
+            <w:r>
+              <w:rPr>
+                <w:rStyle w:val="Lienhypertexte"/>
+                <w:noProof/>
+              </w:rPr>
+              <w:t>Semaine 6</w:t>
+            </w:r>
+            <w:r>
+              <w:rPr>
+                <w:noProof/>
+                <w:webHidden/>
+              </w:rPr>
+              <w:tab/>
+            </w:r>
+            <w:r>
+              <w:rPr>
+                <w:noProof/>
+                <w:webHidden/>
+              </w:rPr>
+              <w:fldChar w:fldCharType="begin"/>
+            </w:r>
+            <w:r>
+              <w:rPr>
+                <w:noProof/>
+                <w:webHidden/>
+              </w:rPr>
+              <w:instrText xml:space="preserve"> PAGEREF _Toc136635322 \h </w:instrText>
+            </w:r>
+            <w:r>
+              <w:rPr>
+                <w:noProof/>
+                <w:webHidden/>
+              </w:rPr>
+            </w:r>
+            <w:r>
+              <w:rPr>
+                <w:noProof/>
+                <w:webHidden/>
+              </w:rPr>
+              <w:fldChar w:fldCharType="separate"/>
+            </w:r>
+            <w:r>
+              <w:rPr>
+                <w:noProof/>
+                <w:webHidden/>
+              </w:rPr>
+              <w:t>18</w:t>
+            </w:r>
+            <w:r>
+              <w:rPr>
+                <w:noProof/>
+                <w:webHidden/>
+              </w:rPr>
+              <w:fldChar w:fldCharType="end"/>
+            </w:r>
+          </w:hyperlink>
+        </w:p>
+        <w:p>
+          <w:pPr>
+            <w:pStyle w:val="TM3"/>
+            <w:tabs>
+              <w:tab w:val="right" w:leader="dot" w:pos="9062"/>
+            </w:tabs>
+            <w:rPr>
+              <w:rFonts w:asciiTheme="minorHAnsi" w:eastAsiaTheme="minorEastAsia" w:hAnsiTheme="minorHAnsi"/>
+              <w:noProof/>
+              <w:kern w:val="2"/>
+              <w:sz w:val="22"/>
+              <w:szCs w:val="22"/>
+              <w:lang w:eastAsia="fr-FR"/>
+              <w14:ligatures w14:val="standardContextual"/>
+            </w:rPr>
+          </w:pPr>
+          <w:hyperlink w:anchor="_Toc136635323" w:history="1">
+            <w:r>
+              <w:rPr>
+                <w:rStyle w:val="Lienhypertexte"/>
+                <w:noProof/>
+              </w:rPr>
+              <w:t>Diagramme de classe (analyse) de notre API (généré)</w:t>
+            </w:r>
+            <w:r>
+              <w:rPr>
+                <w:noProof/>
+                <w:webHidden/>
+              </w:rPr>
+              <w:tab/>
+            </w:r>
+            <w:r>
+              <w:rPr>
+                <w:noProof/>
+                <w:webHidden/>
+              </w:rPr>
+              <w:fldChar w:fldCharType="begin"/>
+            </w:r>
+            <w:r>
+              <w:rPr>
+                <w:noProof/>
+                <w:webHidden/>
+              </w:rPr>
+              <w:instrText xml:space="preserve"> PAGEREF _Toc136635323 \h </w:instrText>
+            </w:r>
+            <w:r>
+              <w:rPr>
+                <w:noProof/>
+                <w:webHidden/>
+              </w:rPr>
+            </w:r>
+            <w:r>
+              <w:rPr>
+                <w:noProof/>
+                <w:webHidden/>
+              </w:rPr>
+              <w:fldChar w:fldCharType="separate"/>
+            </w:r>
+            <w:r>
+              <w:rPr>
+                <w:noProof/>
+                <w:webHidden/>
+              </w:rPr>
+              <w:t>18</w:t>
+            </w:r>
+            <w:r>
+              <w:rPr>
+                <w:noProof/>
+                <w:webHidden/>
+              </w:rPr>
+              <w:fldChar w:fldCharType="end"/>
+            </w:r>
+          </w:hyperlink>
+        </w:p>
+        <w:p>
+          <w:pPr>
+            <w:pStyle w:val="TM3"/>
+            <w:tabs>
+              <w:tab w:val="right" w:leader="dot" w:pos="9062"/>
+            </w:tabs>
+            <w:rPr>
+              <w:rFonts w:asciiTheme="minorHAnsi" w:eastAsiaTheme="minorEastAsia" w:hAnsiTheme="minorHAnsi"/>
+              <w:noProof/>
+              <w:kern w:val="2"/>
+              <w:sz w:val="22"/>
+              <w:szCs w:val="22"/>
+              <w:lang w:eastAsia="fr-FR"/>
+              <w14:ligatures w14:val="standardContextual"/>
+            </w:rPr>
+          </w:pPr>
+          <w:hyperlink w:anchor="_Toc136635324" w:history="1">
+            <w:r>
+              <w:rPr>
+                <w:rStyle w:val="Lienhypertexte"/>
+                <w:noProof/>
+              </w:rPr>
+              <w:t>Diagramme de classe (conception) de notre API (généré)</w:t>
+            </w:r>
+            <w:r>
+              <w:rPr>
+                <w:noProof/>
+                <w:webHidden/>
+              </w:rPr>
+              <w:tab/>
+            </w:r>
+            <w:r>
+              <w:rPr>
+                <w:noProof/>
+                <w:webHidden/>
+              </w:rPr>
+              <w:fldChar w:fldCharType="begin"/>
+            </w:r>
+            <w:r>
+              <w:rPr>
+                <w:noProof/>
+                <w:webHidden/>
+              </w:rPr>
+              <w:instrText xml:space="preserve"> PAGEREF _Toc136635324 \h </w:instrText>
+            </w:r>
+            <w:r>
+              <w:rPr>
+                <w:noProof/>
+                <w:webHidden/>
+              </w:rPr>
+            </w:r>
+            <w:r>
+              <w:rPr>
+                <w:noProof/>
+                <w:webHidden/>
+              </w:rPr>
+              <w:fldChar w:fldCharType="separate"/>
+            </w:r>
+            <w:r>
+              <w:rPr>
+                <w:noProof/>
+                <w:webHidden/>
+              </w:rPr>
+              <w:t>19</w:t>
+            </w:r>
+            <w:r>
+              <w:rPr>
+                <w:noProof/>
+                <w:webHidden/>
+              </w:rPr>
+              <w:fldChar w:fldCharType="end"/>
+            </w:r>
+          </w:hyperlink>
+        </w:p>
+        <w:p>
+          <w:pPr>
+            <w:pStyle w:val="TM3"/>
+            <w:tabs>
+              <w:tab w:val="right" w:leader="dot" w:pos="9062"/>
+            </w:tabs>
+            <w:rPr>
+              <w:rFonts w:asciiTheme="minorHAnsi" w:eastAsiaTheme="minorEastAsia" w:hAnsiTheme="minorHAnsi"/>
+              <w:noProof/>
+              <w:kern w:val="2"/>
+              <w:sz w:val="22"/>
+              <w:szCs w:val="22"/>
+              <w:lang w:eastAsia="fr-FR"/>
+              <w14:ligatures w14:val="standardContextual"/>
+            </w:rPr>
+          </w:pPr>
+          <w:hyperlink w:anchor="_Toc136635325" w:history="1">
+            <w:r>
+              <w:rPr>
+                <w:rStyle w:val="Lienhypertexte"/>
+                <w:noProof/>
+              </w:rPr>
+              <w:t>Diagramme de classe (analyse) de notre API (</w:t>
+            </w:r>
+            <w:r>
+              <w:rPr>
+                <w:rStyle w:val="Lienhypertexte"/>
+                <w:b/>
+                <w:bCs/>
+                <w:i/>
+                <w:iCs/>
+                <w:noProof/>
+              </w:rPr>
+              <w:t>fait-main</w:t>
+            </w:r>
+            <w:r>
+              <w:rPr>
+                <w:rStyle w:val="Lienhypertexte"/>
+                <w:noProof/>
+              </w:rPr>
+              <w:t>)</w:t>
+            </w:r>
+            <w:r>
+              <w:rPr>
+                <w:noProof/>
+                <w:webHidden/>
+              </w:rPr>
+              <w:tab/>
+            </w:r>
+            <w:r>
+              <w:rPr>
+                <w:noProof/>
+                <w:webHidden/>
+              </w:rPr>
+              <w:fldChar w:fldCharType="begin"/>
+            </w:r>
+            <w:r>
+              <w:rPr>
+                <w:noProof/>
+                <w:webHidden/>
+              </w:rPr>
+              <w:instrText xml:space="preserve"> PAGEREF _Toc136635325 \h </w:instrText>
+            </w:r>
+            <w:r>
+              <w:rPr>
+                <w:noProof/>
+                <w:webHidden/>
+              </w:rPr>
+            </w:r>
+            <w:r>
+              <w:rPr>
+                <w:noProof/>
+                <w:webHidden/>
+              </w:rPr>
+              <w:fldChar w:fldCharType="separate"/>
+            </w:r>
+            <w:r>
+              <w:rPr>
+                <w:noProof/>
+                <w:webHidden/>
+              </w:rPr>
+              <w:t>20</w:t>
+            </w:r>
+            <w:r>
+              <w:rPr>
+                <w:noProof/>
+                <w:webHidden/>
+              </w:rPr>
+              <w:fldChar w:fldCharType="end"/>
+            </w:r>
+          </w:hyperlink>
+        </w:p>
+        <w:p>
+          <w:pPr>
+            <w:pStyle w:val="TM3"/>
+            <w:tabs>
+              <w:tab w:val="right" w:leader="dot" w:pos="9062"/>
+            </w:tabs>
+            <w:rPr>
+              <w:rFonts w:asciiTheme="minorHAnsi" w:eastAsiaTheme="minorEastAsia" w:hAnsiTheme="minorHAnsi"/>
+              <w:noProof/>
+              <w:kern w:val="2"/>
+              <w:sz w:val="22"/>
+              <w:szCs w:val="22"/>
+              <w:lang w:eastAsia="fr-FR"/>
+              <w14:ligatures w14:val="standardContextual"/>
+            </w:rPr>
+          </w:pPr>
+          <w:hyperlink w:anchor="_Toc136635326" w:history="1">
+            <w:r>
+              <w:rPr>
+                <w:rStyle w:val="Lienhypertexte"/>
+                <w:noProof/>
+              </w:rPr>
+              <w:t>Diagramme de classe (conception) de notre API (</w:t>
+            </w:r>
+            <w:r>
+              <w:rPr>
+                <w:rStyle w:val="Lienhypertexte"/>
+                <w:b/>
+                <w:bCs/>
+                <w:i/>
+                <w:iCs/>
+                <w:noProof/>
+              </w:rPr>
+              <w:t>fait-main</w:t>
+            </w:r>
+            <w:r>
+              <w:rPr>
+                <w:rStyle w:val="Lienhypertexte"/>
+                <w:noProof/>
+              </w:rPr>
+              <w:t>)</w:t>
+            </w:r>
+            <w:r>
+              <w:rPr>
+                <w:noProof/>
+                <w:webHidden/>
+              </w:rPr>
+              <w:tab/>
+            </w:r>
+            <w:r>
+              <w:rPr>
+                <w:noProof/>
+                <w:webHidden/>
+              </w:rPr>
+              <w:fldChar w:fldCharType="begin"/>
+            </w:r>
+            <w:r>
+              <w:rPr>
+                <w:noProof/>
+                <w:webHidden/>
+              </w:rPr>
+              <w:instrText xml:space="preserve"> PAGEREF _Toc136635326 \h </w:instrText>
+            </w:r>
+            <w:r>
+              <w:rPr>
+                <w:noProof/>
+                <w:webHidden/>
+              </w:rPr>
+            </w:r>
+            <w:r>
+              <w:rPr>
+                <w:noProof/>
+                <w:webHidden/>
+              </w:rPr>
+              <w:fldChar w:fldCharType="separate"/>
+            </w:r>
+            <w:r>
+              <w:rPr>
+                <w:noProof/>
+                <w:webHidden/>
+              </w:rPr>
+              <w:t>22</w:t>
             </w:r>
             <w:r>
               <w:rPr>
@@ -2168,7 +2574,7 @@
       <w:pPr>
         <w:pStyle w:val="Titre2"/>
       </w:pPr>
-      <w:bookmarkStart w:id="0" w:name="_Toc136189341"/>
+      <w:bookmarkStart w:id="0" w:name="_Toc136635294"/>
       <w:r>
         <w:lastRenderedPageBreak/>
         <w:t>Semaine 1</w:t>
@@ -2179,7 +2585,7 @@
       <w:pPr>
         <w:pStyle w:val="Titre3"/>
       </w:pPr>
-      <w:bookmarkStart w:id="1" w:name="_Toc136189342"/>
+      <w:bookmarkStart w:id="1" w:name="_Toc136635295"/>
       <w:r>
         <w:t>Notes</w:t>
       </w:r>
@@ -2323,7 +2729,7 @@
       <w:pPr>
         <w:pStyle w:val="Titre3"/>
       </w:pPr>
-      <w:bookmarkStart w:id="2" w:name="_Toc136189343"/>
+      <w:bookmarkStart w:id="2" w:name="_Toc136635296"/>
       <w:r>
         <w:t>Diagramme</w:t>
       </w:r>
@@ -2396,7 +2802,7 @@
       <w:pPr>
         <w:pStyle w:val="Titre3"/>
       </w:pPr>
-      <w:bookmarkStart w:id="3" w:name="_Toc136189344"/>
+      <w:bookmarkStart w:id="3" w:name="_Toc136635297"/>
       <w:r>
         <w:lastRenderedPageBreak/>
         <w:t>Diagramme</w:t>
@@ -2470,7 +2876,7 @@
       <w:pPr>
         <w:pStyle w:val="Titre3"/>
       </w:pPr>
-      <w:bookmarkStart w:id="4" w:name="_Toc136189345"/>
+      <w:bookmarkStart w:id="4" w:name="_Toc136635298"/>
       <w:r>
         <w:t>Diagramme</w:t>
       </w:r>
@@ -2543,7 +2949,7 @@
       <w:pPr>
         <w:pStyle w:val="Titre3"/>
       </w:pPr>
-      <w:bookmarkStart w:id="5" w:name="_Toc136189346"/>
+      <w:bookmarkStart w:id="5" w:name="_Toc136635299"/>
       <w:r>
         <w:lastRenderedPageBreak/>
         <w:t xml:space="preserve">Diagramme du </w:t>
@@ -2616,7 +3022,7 @@
       <w:pPr>
         <w:pStyle w:val="Titre2"/>
       </w:pPr>
-      <w:bookmarkStart w:id="6" w:name="_Toc136189347"/>
+      <w:bookmarkStart w:id="6" w:name="_Toc136635300"/>
       <w:r>
         <w:t>Semaine 2</w:t>
       </w:r>
@@ -2626,7 +3032,7 @@
       <w:pPr>
         <w:pStyle w:val="Titre3"/>
       </w:pPr>
-      <w:bookmarkStart w:id="7" w:name="_Toc136189348"/>
+      <w:bookmarkStart w:id="7" w:name="_Toc136635301"/>
       <w:r>
         <w:t>Notes</w:t>
       </w:r>
@@ -2698,7 +3104,7 @@
       <w:pPr>
         <w:pStyle w:val="Titre3"/>
       </w:pPr>
-      <w:bookmarkStart w:id="8" w:name="_Toc136189349"/>
+      <w:bookmarkStart w:id="8" w:name="_Toc136635302"/>
       <w:r>
         <w:t>Diagramme</w:t>
       </w:r>
@@ -2774,7 +3180,7 @@
       <w:pPr>
         <w:pStyle w:val="Titre3"/>
       </w:pPr>
-      <w:bookmarkStart w:id="9" w:name="_Toc136189350"/>
+      <w:bookmarkStart w:id="9" w:name="_Toc136635303"/>
       <w:r>
         <w:lastRenderedPageBreak/>
         <w:t xml:space="preserve">Diagramme du </w:t>
@@ -2846,7 +3252,7 @@
       <w:pPr>
         <w:pStyle w:val="Titre3"/>
       </w:pPr>
-      <w:bookmarkStart w:id="10" w:name="_Toc136189351"/>
+      <w:bookmarkStart w:id="10" w:name="_Toc136635304"/>
       <w:r>
         <w:t xml:space="preserve">Commande pour créer </w:t>
       </w:r>
@@ -2988,7 +3394,7 @@
       <w:pPr>
         <w:pStyle w:val="Titre3"/>
       </w:pPr>
-      <w:bookmarkStart w:id="11" w:name="_Toc136189352"/>
+      <w:bookmarkStart w:id="11" w:name="_Toc136635305"/>
       <w:r>
         <w:lastRenderedPageBreak/>
         <w:t>Diagramme</w:t>
@@ -3060,7 +3466,7 @@
       <w:pPr>
         <w:pStyle w:val="Titre2"/>
       </w:pPr>
-      <w:bookmarkStart w:id="12" w:name="_Toc136189353"/>
+      <w:bookmarkStart w:id="12" w:name="_Toc136635306"/>
       <w:r>
         <w:t>Semaine 3</w:t>
       </w:r>
@@ -3070,7 +3476,7 @@
       <w:pPr>
         <w:pStyle w:val="Titre3"/>
       </w:pPr>
-      <w:bookmarkStart w:id="13" w:name="_Toc136189354"/>
+      <w:bookmarkStart w:id="13" w:name="_Toc136635307"/>
       <w:r>
         <w:t>Notes</w:t>
       </w:r>
@@ -3104,7 +3510,7 @@
       <w:pPr>
         <w:pStyle w:val="Titre3"/>
       </w:pPr>
-      <w:bookmarkStart w:id="14" w:name="_Toc136189355"/>
+      <w:bookmarkStart w:id="14" w:name="_Toc136635308"/>
       <w:r>
         <w:lastRenderedPageBreak/>
         <w:t>Di</w:t>
@@ -3113,12 +3519,18 @@
         <w:t>a</w:t>
       </w:r>
       <w:r>
-        <w:t>grammes de notre API à cet instant</w:t>
+        <w:t>gramme</w:t>
+      </w:r>
+      <w:r>
+        <w:t xml:space="preserve"> de classe (conception)</w:t>
+      </w:r>
+      <w:r>
+        <w:t xml:space="preserve"> de notre API </w:t>
+      </w:r>
+      <w:r>
+        <w:t>(généré)</w:t>
       </w:r>
       <w:bookmarkEnd w:id="14"/>
-      <w:r>
-        <w:t xml:space="preserve"> </w:t>
-      </w:r>
     </w:p>
     <w:p>
       <w:pPr>
@@ -3182,7 +3594,7 @@
       <w:pPr>
         <w:pStyle w:val="Titre3"/>
       </w:pPr>
-      <w:bookmarkStart w:id="15" w:name="_Toc136189356"/>
+      <w:bookmarkStart w:id="15" w:name="_Toc136635309"/>
       <w:r>
         <w:lastRenderedPageBreak/>
         <w:t>Diagramme de classe (conception) du langage (amélioré)</w:t>
@@ -3252,7 +3664,7 @@
       <w:pPr>
         <w:pStyle w:val="Titre3"/>
       </w:pPr>
-      <w:bookmarkStart w:id="16" w:name="_Toc136189357"/>
+      <w:bookmarkStart w:id="16" w:name="_Toc136635310"/>
       <w:r>
         <w:lastRenderedPageBreak/>
         <w:t xml:space="preserve">Diagramme de classe (analyse) du </w:t>
@@ -3328,7 +3740,7 @@
       <w:pPr>
         <w:pStyle w:val="Titre2"/>
       </w:pPr>
-      <w:bookmarkStart w:id="17" w:name="_Toc136189358"/>
+      <w:bookmarkStart w:id="17" w:name="_Toc136635311"/>
       <w:r>
         <w:t>Semaine 4</w:t>
       </w:r>
@@ -3338,7 +3750,7 @@
       <w:pPr>
         <w:pStyle w:val="Titre3"/>
       </w:pPr>
-      <w:bookmarkStart w:id="18" w:name="_Toc136189359"/>
+      <w:bookmarkStart w:id="18" w:name="_Toc136635312"/>
       <w:r>
         <w:t>Notes</w:t>
       </w:r>
@@ -3381,7 +3793,7 @@
       <w:pPr>
         <w:pStyle w:val="Titre3"/>
       </w:pPr>
-      <w:bookmarkStart w:id="19" w:name="_Toc136189360"/>
+      <w:bookmarkStart w:id="19" w:name="_Toc136635313"/>
       <w:r>
         <w:lastRenderedPageBreak/>
         <w:t>Diagramme de classe (analyse) du package Western (généré)</w:t>
@@ -3450,7 +3862,7 @@
       <w:pPr>
         <w:pStyle w:val="Titre3"/>
       </w:pPr>
-      <w:bookmarkStart w:id="20" w:name="_Toc136189361"/>
+      <w:bookmarkStart w:id="20" w:name="_Toc136635314"/>
       <w:r>
         <w:lastRenderedPageBreak/>
         <w:t>Diagramme de classe (conception) du package Western (généré)</w:t>
@@ -3519,7 +3931,7 @@
       <w:pPr>
         <w:pStyle w:val="Titre3"/>
       </w:pPr>
-      <w:bookmarkStart w:id="21" w:name="_Toc136189362"/>
+      <w:bookmarkStart w:id="21" w:name="_Toc136635315"/>
       <w:r>
         <w:lastRenderedPageBreak/>
         <w:t>D</w:t>
@@ -3603,13 +4015,10 @@
       <w:pPr>
         <w:pStyle w:val="Titre2"/>
       </w:pPr>
-      <w:bookmarkStart w:id="22" w:name="_Toc136189363"/>
+      <w:bookmarkStart w:id="22" w:name="_Toc136635316"/>
       <w:r>
         <w:lastRenderedPageBreak/>
-        <w:t xml:space="preserve">Semaine </w:t>
-      </w:r>
-      <w:r>
-        <w:t>5</w:t>
+        <w:t>Semaine 5</w:t>
       </w:r>
       <w:bookmarkEnd w:id="22"/>
     </w:p>
@@ -3617,7 +4026,7 @@
       <w:pPr>
         <w:pStyle w:val="Titre3"/>
       </w:pPr>
-      <w:bookmarkStart w:id="23" w:name="_Toc136189364"/>
+      <w:bookmarkStart w:id="23" w:name="_Toc136635317"/>
       <w:r>
         <w:t>Notes</w:t>
       </w:r>
@@ -3630,16 +4039,7 @@
     </w:p>
     <w:p>
       <w:r>
-        <w:t>Pour les objectifs souhaités cette semaines, m</w:t>
-      </w:r>
-      <w:r>
-        <w:t xml:space="preserve">ise à part </w:t>
-      </w:r>
-      <w:r>
-        <w:t>les relations citées précédemment</w:t>
-      </w:r>
-      <w:r>
-        <w:t xml:space="preserve"> ainsi que les multiplicités sur les </w:t>
+        <w:t xml:space="preserve">Pour les objectifs souhaités cette semaines, mise à part les relations citées précédemment ainsi que les multiplicités sur les </w:t>
       </w:r>
       <w:r>
         <w:t>rôles, ils</w:t>
@@ -3658,7 +4058,7 @@
       <w:pPr>
         <w:pStyle w:val="Titre3"/>
       </w:pPr>
-      <w:bookmarkStart w:id="24" w:name="_Toc136189365"/>
+      <w:bookmarkStart w:id="24" w:name="_Toc136635318"/>
       <w:r>
         <w:lastRenderedPageBreak/>
         <w:t>D</w:t>
@@ -3742,7 +4142,7 @@
       <w:pPr>
         <w:pStyle w:val="Titre3"/>
       </w:pPr>
-      <w:bookmarkStart w:id="25" w:name="_Toc136189366"/>
+      <w:bookmarkStart w:id="25" w:name="_Toc136635319"/>
       <w:r>
         <w:lastRenderedPageBreak/>
         <w:t>D</w:t>
@@ -3823,7 +4223,7 @@
       <w:pPr>
         <w:pStyle w:val="Titre3"/>
       </w:pPr>
-      <w:bookmarkStart w:id="26" w:name="_Toc136189367"/>
+      <w:bookmarkStart w:id="26" w:name="_Toc136635320"/>
       <w:r>
         <w:lastRenderedPageBreak/>
         <w:t>Diagramme de classe (analyse) du package Western (généré)</w:t>
@@ -3892,16 +4292,10 @@
       <w:pPr>
         <w:pStyle w:val="Titre3"/>
       </w:pPr>
-      <w:bookmarkStart w:id="27" w:name="_Toc136189368"/>
+      <w:bookmarkStart w:id="27" w:name="_Toc136635321"/>
       <w:r>
         <w:lastRenderedPageBreak/>
-        <w:t>Diagramme de classe (</w:t>
-      </w:r>
-      <w:r>
-        <w:t>conception</w:t>
-      </w:r>
-      <w:r>
-        <w:t>) du package Western (généré)</w:t>
+        <w:t>Diagramme de classe (conception) du package Western (généré)</w:t>
       </w:r>
       <w:bookmarkEnd w:id="27"/>
     </w:p>
@@ -3963,7 +4357,454 @@
         </w:drawing>
       </w:r>
     </w:p>
+    <w:p>
+      <w:pPr>
+        <w:pStyle w:val="Titre2"/>
+      </w:pPr>
+      <w:bookmarkStart w:id="28" w:name="_Toc136635322"/>
+      <w:r>
+        <w:lastRenderedPageBreak/>
+        <w:t xml:space="preserve">Semaine </w:t>
+      </w:r>
+      <w:r>
+        <w:t>6</w:t>
+      </w:r>
+      <w:bookmarkEnd w:id="28"/>
+    </w:p>
+    <w:p>
+      <w:pPr>
+        <w:pStyle w:val="Titre3"/>
+      </w:pPr>
+      <w:bookmarkStart w:id="29" w:name="_Toc136635323"/>
+      <w:r>
+        <w:t>Diagramme</w:t>
+      </w:r>
+      <w:r>
+        <w:t xml:space="preserve"> de classe (analyse)</w:t>
+      </w:r>
+      <w:r>
+        <w:t xml:space="preserve"> de notre API (généré)</w:t>
+      </w:r>
+      <w:bookmarkEnd w:id="29"/>
+    </w:p>
+    <w:p>
+      <w:pPr>
+        <w:pStyle w:val="Image"/>
+      </w:pPr>
+      <w:r>
+        <w:rPr>
+          <w:noProof/>
+        </w:rPr>
+        <w:drawing>
+          <wp:inline distT="0" distB="0" distL="0" distR="0" wp14:anchorId="3A992421" wp14:editId="69D8D6B8">
+            <wp:extent cx="8339684" cy="2915947"/>
+            <wp:effectExtent l="6668" t="0" r="0" b="0"/>
+            <wp:docPr id="1929281472" name="Image 1" descr="Une image contenant capture d’écran, texte, diagramme, circuit&#10;&#10;Description générée automatiquement"/>
+            <wp:cNvGraphicFramePr>
+              <a:graphicFrameLocks xmlns:a="http://schemas.openxmlformats.org/drawingml/2006/main" noChangeAspect="1"/>
+            </wp:cNvGraphicFramePr>
+            <a:graphic xmlns:a="http://schemas.openxmlformats.org/drawingml/2006/main">
+              <a:graphicData uri="http://schemas.openxmlformats.org/drawingml/2006/picture">
+                <pic:pic xmlns:pic="http://schemas.openxmlformats.org/drawingml/2006/picture">
+                  <pic:nvPicPr>
+                    <pic:cNvPr id="1929281472" name="Image 1" descr="Une image contenant capture d’écran, texte, diagramme, circuit&#10;&#10;Description générée automatiquement"/>
+                    <pic:cNvPicPr>
+                      <a:picLocks noChangeAspect="1" noChangeArrowheads="1"/>
+                    </pic:cNvPicPr>
+                  </pic:nvPicPr>
+                  <pic:blipFill>
+                    <a:blip r:embed="rId23" cstate="print">
+                      <a:extLst>
+                        <a:ext uri="{28A0092B-C50C-407E-A947-70E740481C1C}">
+                          <a14:useLocalDpi xmlns:a14="http://schemas.microsoft.com/office/drawing/2010/main" val="0"/>
+                        </a:ext>
+                      </a:extLst>
+                    </a:blip>
+                    <a:srcRect/>
+                    <a:stretch>
+                      <a:fillRect/>
+                    </a:stretch>
+                  </pic:blipFill>
+                  <pic:spPr bwMode="auto">
+                    <a:xfrm rot="16200000">
+                      <a:off x="0" y="0"/>
+                      <a:ext cx="8355953" cy="2921636"/>
+                    </a:xfrm>
+                    <a:prstGeom prst="rect">
+                      <a:avLst/>
+                    </a:prstGeom>
+                    <a:noFill/>
+                    <a:ln>
+                      <a:noFill/>
+                    </a:ln>
+                  </pic:spPr>
+                </pic:pic>
+              </a:graphicData>
+            </a:graphic>
+          </wp:inline>
+        </w:drawing>
+      </w:r>
+    </w:p>
+    <w:p>
+      <w:pPr>
+        <w:pStyle w:val="Titre3"/>
+      </w:pPr>
+      <w:bookmarkStart w:id="30" w:name="_Toc136635324"/>
+      <w:r>
+        <w:lastRenderedPageBreak/>
+        <w:t>Diagramme</w:t>
+      </w:r>
+      <w:r>
+        <w:t xml:space="preserve"> de classe (conception)</w:t>
+      </w:r>
+      <w:r>
+        <w:t xml:space="preserve"> de notre API (généré)</w:t>
+      </w:r>
+      <w:bookmarkEnd w:id="30"/>
+    </w:p>
+    <w:p>
+      <w:pPr>
+        <w:pStyle w:val="Image"/>
+      </w:pPr>
+      <w:r>
+        <w:rPr>
+          <w:noProof/>
+        </w:rPr>
+        <w:drawing>
+          <wp:inline distT="0" distB="0" distL="0" distR="0" wp14:anchorId="1294FF58" wp14:editId="348D5C6F">
+            <wp:extent cx="8563639" cy="3065995"/>
+            <wp:effectExtent l="5715" t="0" r="0" b="0"/>
+            <wp:docPr id="1750922367" name="Image 2" descr="Une image contenant texte, capture d’écran&#10;&#10;Description générée automatiquement"/>
+            <wp:cNvGraphicFramePr>
+              <a:graphicFrameLocks xmlns:a="http://schemas.openxmlformats.org/drawingml/2006/main" noChangeAspect="1"/>
+            </wp:cNvGraphicFramePr>
+            <a:graphic xmlns:a="http://schemas.openxmlformats.org/drawingml/2006/main">
+              <a:graphicData uri="http://schemas.openxmlformats.org/drawingml/2006/picture">
+                <pic:pic xmlns:pic="http://schemas.openxmlformats.org/drawingml/2006/picture">
+                  <pic:nvPicPr>
+                    <pic:cNvPr id="1750922367" name="Image 2" descr="Une image contenant texte, capture d’écran&#10;&#10;Description générée automatiquement"/>
+                    <pic:cNvPicPr>
+                      <a:picLocks noChangeAspect="1" noChangeArrowheads="1"/>
+                    </pic:cNvPicPr>
+                  </pic:nvPicPr>
+                  <pic:blipFill>
+                    <a:blip r:embed="rId24" cstate="print">
+                      <a:extLst>
+                        <a:ext uri="{28A0092B-C50C-407E-A947-70E740481C1C}">
+                          <a14:useLocalDpi xmlns:a14="http://schemas.microsoft.com/office/drawing/2010/main" val="0"/>
+                        </a:ext>
+                      </a:extLst>
+                    </a:blip>
+                    <a:srcRect/>
+                    <a:stretch>
+                      <a:fillRect/>
+                    </a:stretch>
+                  </pic:blipFill>
+                  <pic:spPr bwMode="auto">
+                    <a:xfrm rot="16200000">
+                      <a:off x="0" y="0"/>
+                      <a:ext cx="8563639" cy="3065995"/>
+                    </a:xfrm>
+                    <a:prstGeom prst="rect">
+                      <a:avLst/>
+                    </a:prstGeom>
+                    <a:noFill/>
+                    <a:ln>
+                      <a:noFill/>
+                    </a:ln>
+                  </pic:spPr>
+                </pic:pic>
+              </a:graphicData>
+            </a:graphic>
+          </wp:inline>
+        </w:drawing>
+      </w:r>
+    </w:p>
+    <w:p>
+      <w:pPr>
+        <w:pStyle w:val="Titre3"/>
+      </w:pPr>
+      <w:bookmarkStart w:id="31" w:name="_Toc136635325"/>
+      <w:r>
+        <w:lastRenderedPageBreak/>
+        <w:t>Diagramme de classe (analyse) de notre API (</w:t>
+      </w:r>
+      <w:r>
+        <w:rPr>
+          <w:b/>
+          <w:bCs/>
+          <w:i/>
+          <w:iCs/>
+        </w:rPr>
+        <w:t>fait</w:t>
+      </w:r>
+      <w:r>
+        <w:rPr>
+          <w:b/>
+          <w:bCs/>
+          <w:i/>
+          <w:iCs/>
+        </w:rPr>
+        <w:t>-</w:t>
+      </w:r>
+      <w:r>
+        <w:rPr>
+          <w:b/>
+          <w:bCs/>
+          <w:i/>
+          <w:iCs/>
+        </w:rPr>
+        <w:t>main</w:t>
+      </w:r>
+      <w:r>
+        <w:t>)</w:t>
+      </w:r>
+      <w:bookmarkEnd w:id="31"/>
+    </w:p>
+    <w:p>
+      <w:r>
+        <w:t>Nous avons complété les diagrammes suivants avec les quelques relations « Use » cachées au sein des méthodes (invisibles en paramètre, donc par l’API)</w:t>
+      </w:r>
+    </w:p>
+    <w:p>
+      <w:pPr>
+        <w:rPr>
+          <w:b/>
+          <w:bCs/>
+          <w:i/>
+          <w:iCs/>
+        </w:rPr>
+      </w:pPr>
+      <w:r>
+        <w:rPr>
+          <w:b/>
+          <w:bCs/>
+          <w:i/>
+          <w:iCs/>
+        </w:rPr>
+        <w:t>A noter que ces derniers diagrammes sont disponibles dans le projet, en format image comme format code, sous « </w:t>
+      </w:r>
+      <w:proofErr w:type="spellStart"/>
+      <w:r>
+        <w:rPr>
+          <w:b/>
+          <w:bCs/>
+          <w:i/>
+          <w:iCs/>
+        </w:rPr>
+        <w:t>deliverable</w:t>
+      </w:r>
+      <w:proofErr w:type="spellEnd"/>
+      <w:r>
+        <w:rPr>
+          <w:b/>
+          <w:bCs/>
+          <w:i/>
+          <w:iCs/>
+        </w:rPr>
+        <w:t>/</w:t>
+      </w:r>
+      <w:proofErr w:type="spellStart"/>
+      <w:r>
+        <w:rPr>
+          <w:b/>
+          <w:bCs/>
+          <w:i/>
+          <w:iCs/>
+        </w:rPr>
+        <w:t>uml</w:t>
+      </w:r>
+      <w:proofErr w:type="spellEnd"/>
+      <w:r>
+        <w:rPr>
+          <w:b/>
+          <w:bCs/>
+          <w:i/>
+          <w:iCs/>
+        </w:rPr>
+        <w:t xml:space="preserve"> </w:t>
+      </w:r>
+      <w:r>
+        <w:rPr>
+          <w:b/>
+          <w:bCs/>
+          <w:i/>
+          <w:iCs/>
+        </w:rPr>
+        <w:t>»</w:t>
+      </w:r>
+      <w:r>
+        <w:rPr>
+          <w:b/>
+          <w:bCs/>
+          <w:i/>
+          <w:iCs/>
+        </w:rPr>
+        <w:t> !</w:t>
+      </w:r>
+    </w:p>
+    <w:p/>
+    <w:p/>
+    <w:p>
+      <w:pPr>
+        <w:jc w:val="center"/>
+      </w:pPr>
+      <w:r>
+        <w:lastRenderedPageBreak/>
+        <w:t>.</w:t>
+      </w:r>
+      <w:r>
+        <w:rPr>
+          <w:noProof/>
+        </w:rPr>
+        <w:drawing>
+          <wp:inline distT="0" distB="0" distL="0" distR="0" wp14:anchorId="7CA07485" wp14:editId="6462EADF">
+            <wp:extent cx="8824108" cy="4663977"/>
+            <wp:effectExtent l="3810" t="0" r="0" b="0"/>
+            <wp:docPr id="864960845" name="Image 3" descr="Une image contenant texte, diagramme, Plan, capture d’écran&#10;&#10;Description générée automatiquement"/>
+            <wp:cNvGraphicFramePr>
+              <a:graphicFrameLocks xmlns:a="http://schemas.openxmlformats.org/drawingml/2006/main" noChangeAspect="1"/>
+            </wp:cNvGraphicFramePr>
+            <a:graphic xmlns:a="http://schemas.openxmlformats.org/drawingml/2006/main">
+              <a:graphicData uri="http://schemas.openxmlformats.org/drawingml/2006/picture">
+                <pic:pic xmlns:pic="http://schemas.openxmlformats.org/drawingml/2006/picture">
+                  <pic:nvPicPr>
+                    <pic:cNvPr id="864960845" name="Image 3" descr="Une image contenant texte, diagramme, Plan, capture d’écran&#10;&#10;Description générée automatiquement"/>
+                    <pic:cNvPicPr>
+                      <a:picLocks noChangeAspect="1" noChangeArrowheads="1"/>
+                    </pic:cNvPicPr>
+                  </pic:nvPicPr>
+                  <pic:blipFill>
+                    <a:blip r:embed="rId25" cstate="print">
+                      <a:extLst>
+                        <a:ext uri="{28A0092B-C50C-407E-A947-70E740481C1C}">
+                          <a14:useLocalDpi xmlns:a14="http://schemas.microsoft.com/office/drawing/2010/main" val="0"/>
+                        </a:ext>
+                      </a:extLst>
+                    </a:blip>
+                    <a:srcRect/>
+                    <a:stretch>
+                      <a:fillRect/>
+                    </a:stretch>
+                  </pic:blipFill>
+                  <pic:spPr bwMode="auto">
+                    <a:xfrm rot="16200000">
+                      <a:off x="0" y="0"/>
+                      <a:ext cx="8972683" cy="4742506"/>
+                    </a:xfrm>
+                    <a:prstGeom prst="rect">
+                      <a:avLst/>
+                    </a:prstGeom>
+                    <a:noFill/>
+                    <a:ln>
+                      <a:noFill/>
+                    </a:ln>
+                  </pic:spPr>
+                </pic:pic>
+              </a:graphicData>
+            </a:graphic>
+          </wp:inline>
+        </w:drawing>
+      </w:r>
+    </w:p>
+    <w:p>
+      <w:pPr>
+        <w:pStyle w:val="Titre3"/>
+      </w:pPr>
+      <w:bookmarkStart w:id="32" w:name="_Toc136635326"/>
+      <w:r>
+        <w:lastRenderedPageBreak/>
+        <w:t>Diagramme de classe (conception) de notre API (</w:t>
+      </w:r>
+      <w:r>
+        <w:rPr>
+          <w:b/>
+          <w:bCs/>
+          <w:i/>
+          <w:iCs/>
+        </w:rPr>
+        <w:t>fait</w:t>
+      </w:r>
+      <w:r>
+        <w:rPr>
+          <w:b/>
+          <w:bCs/>
+          <w:i/>
+          <w:iCs/>
+        </w:rPr>
+        <w:t>-</w:t>
+      </w:r>
+      <w:r>
+        <w:rPr>
+          <w:b/>
+          <w:bCs/>
+          <w:i/>
+          <w:iCs/>
+        </w:rPr>
+        <w:t>main</w:t>
+      </w:r>
+      <w:r>
+        <w:t>)</w:t>
+      </w:r>
+      <w:bookmarkEnd w:id="32"/>
+    </w:p>
+    <w:p>
+      <w:pPr>
+        <w:pStyle w:val="Image"/>
+      </w:pPr>
+      <w:r>
+        <w:drawing>
+          <wp:inline distT="0" distB="0" distL="0" distR="0" wp14:anchorId="2D7A7C15" wp14:editId="6A0D7A81">
+            <wp:extent cx="8616908" cy="4546862"/>
+            <wp:effectExtent l="0" t="3492" r="0" b="0"/>
+            <wp:docPr id="204136414" name="Image 4" descr="Une image contenant texte, capture d’écran, affichage, Plan&#10;&#10;Description générée automatiquement"/>
+            <wp:cNvGraphicFramePr>
+              <a:graphicFrameLocks xmlns:a="http://schemas.openxmlformats.org/drawingml/2006/main" noChangeAspect="1"/>
+            </wp:cNvGraphicFramePr>
+            <a:graphic xmlns:a="http://schemas.openxmlformats.org/drawingml/2006/main">
+              <a:graphicData uri="http://schemas.openxmlformats.org/drawingml/2006/picture">
+                <pic:pic xmlns:pic="http://schemas.openxmlformats.org/drawingml/2006/picture">
+                  <pic:nvPicPr>
+                    <pic:cNvPr id="204136414" name="Image 4" descr="Une image contenant texte, capture d’écran, affichage, Plan&#10;&#10;Description générée automatiquement"/>
+                    <pic:cNvPicPr>
+                      <a:picLocks noChangeAspect="1" noChangeArrowheads="1"/>
+                    </pic:cNvPicPr>
+                  </pic:nvPicPr>
+                  <pic:blipFill>
+                    <a:blip r:embed="rId26" cstate="print">
+                      <a:extLst>
+                        <a:ext uri="{28A0092B-C50C-407E-A947-70E740481C1C}">
+                          <a14:useLocalDpi xmlns:a14="http://schemas.microsoft.com/office/drawing/2010/main" val="0"/>
+                        </a:ext>
+                      </a:extLst>
+                    </a:blip>
+                    <a:srcRect/>
+                    <a:stretch>
+                      <a:fillRect/>
+                    </a:stretch>
+                  </pic:blipFill>
+                  <pic:spPr bwMode="auto">
+                    <a:xfrm rot="16200000">
+                      <a:off x="0" y="0"/>
+                      <a:ext cx="8632351" cy="4555011"/>
+                    </a:xfrm>
+                    <a:prstGeom prst="rect">
+                      <a:avLst/>
+                    </a:prstGeom>
+                    <a:noFill/>
+                    <a:ln>
+                      <a:noFill/>
+                    </a:ln>
+                  </pic:spPr>
+                </pic:pic>
+              </a:graphicData>
+            </a:graphic>
+          </wp:inline>
+        </w:drawing>
+      </w:r>
+    </w:p>
     <w:sectPr>
+      <w:footerReference w:type="default" r:id="rId27"/>
       <w:pgSz w:w="11906" w:h="16838"/>
       <w:pgMar w:top="1417" w:right="1417" w:bottom="1417" w:left="1417" w:header="708" w:footer="708" w:gutter="0"/>
       <w:cols w:space="708"/>
@@ -3996,6 +4837,48 @@
     </w:p>
   </w:endnote>
 </w:endnotes>
+</file>
+
+<file path=word/footer1.xml><?xml version="1.0" encoding="utf-8"?>
+<w:ftr xmlns:wpc="http://schemas.microsoft.com/office/word/2010/wordprocessingCanvas" xmlns:cx="http://schemas.microsoft.com/office/drawing/2014/chartex" xmlns:cx1="http://schemas.microsoft.com/office/drawing/2015/9/8/chartex" xmlns:cx2="http://schemas.microsoft.com/office/drawing/2015/10/21/chartex" xmlns:cx3="http://schemas.microsoft.com/office/drawing/2016/5/9/chartex" xmlns:cx4="http://schemas.microsoft.com/office/drawing/2016/5/10/chartex" xmlns:cx5="http://schemas.microsoft.com/office/drawing/2016/5/11/chartex" xmlns:cx6="http://schemas.microsoft.com/office/drawing/2016/5/12/chartex" xmlns:cx7="http://schemas.microsoft.com/office/drawing/2016/5/13/chartex" xmlns:cx8="http://schemas.microsoft.com/office/drawing/2016/5/14/chartex" xmlns:mc="http://schemas.openxmlformats.org/markup-compatibility/2006" xmlns:aink="http://schemas.microsoft.com/office/drawing/2016/ink" xmlns:am3d="http://schemas.microsoft.com/office/drawing/2017/model3d" xmlns:o="urn:schemas-microsoft-com:office:office" xmlns:oel="http://schemas.microsoft.com/office/2019/extlst" xmlns:r="http://schemas.openxmlformats.org/officeDocument/2006/relationships" xmlns:m="http://schemas.openxmlformats.org/officeDocument/2006/math" xmlns:v="urn:schemas-microsoft-com:vml" xmlns:wp14="http://schemas.microsoft.com/office/word/2010/wordprocessingDrawing" xmlns:wp="http://schemas.openxmlformats.org/drawingml/2006/wordprocessingDrawing" xmlns:w10="urn:schemas-microsoft-com:office:word" xmlns:w="http://schemas.openxmlformats.org/wordprocessingml/2006/main" xmlns:w14="http://schemas.microsoft.com/office/word/2010/wordml" xmlns:w15="http://schemas.microsoft.com/office/word/2012/wordml" xmlns:w16cex="http://schemas.microsoft.com/office/word/2018/wordml/cex" xmlns:w16cid="http://schemas.microsoft.com/office/word/2016/wordml/cid" xmlns:w16="http://schemas.microsoft.com/office/word/2018/wordml" xmlns:w16du="http://schemas.microsoft.com/office/word/2023/wordml/word16du" xmlns:w16sdtdh="http://schemas.microsoft.com/office/word/2020/wordml/sdtdatahash" xmlns:w16se="http://schemas.microsoft.com/office/word/2015/wordml/symex" xmlns:wpg="http://schemas.microsoft.com/office/word/2010/wordprocessingGroup" xmlns:wpi="http://schemas.microsoft.com/office/word/2010/wordprocessingInk" xmlns:wne="http://schemas.microsoft.com/office/word/2006/wordml" xmlns:wps="http://schemas.microsoft.com/office/word/2010/wordprocessingShape" mc:Ignorable="w14 w15 w16se w16cid w16 w16cex w16sdtdh wp14">
+  <w:sdt>
+    <w:sdtPr>
+      <w:id w:val="-1575652523"/>
+      <w:docPartObj>
+        <w:docPartGallery w:val="Page Numbers (Bottom of Page)"/>
+        <w:docPartUnique/>
+      </w:docPartObj>
+    </w:sdtPr>
+    <w:sdtContent>
+      <w:p>
+        <w:pPr>
+          <w:pStyle w:val="Pieddepage"/>
+          <w:jc w:val="center"/>
+        </w:pPr>
+        <w:r>
+          <w:fldChar w:fldCharType="begin"/>
+        </w:r>
+        <w:r>
+          <w:instrText>PAGE   \* MERGEFORMAT</w:instrText>
+        </w:r>
+        <w:r>
+          <w:fldChar w:fldCharType="separate"/>
+        </w:r>
+        <w:r>
+          <w:t>2</w:t>
+        </w:r>
+        <w:r>
+          <w:fldChar w:fldCharType="end"/>
+        </w:r>
+      </w:p>
+    </w:sdtContent>
+  </w:sdt>
+  <w:p>
+    <w:pPr>
+      <w:pStyle w:val="Pieddepage"/>
+    </w:pPr>
+  </w:p>
+</w:ftr>
 </file>
 
 <file path=word/footnotes.xml><?xml version="1.0" encoding="utf-8"?>
@@ -4423,7 +5306,7 @@
   <w:style w:type="paragraph" w:default="1" w:styleId="Normal">
     <w:name w:val="Normal"/>
     <w:qFormat/>
-    <w:rsid w:val="00021FFC"/>
+    <w:rsid w:val="00516573"/>
     <w:pPr>
       <w:keepLines/>
       <w:spacing w:after="120" w:line="240" w:lineRule="auto"/>

</xml_diff>

<commit_message>
Add Pdf from rapport
</commit_message>
<xml_diff>
--- a/deliverable/rapport/Rapport.docx
+++ b/deliverable/rapport/Rapport.docx
@@ -65,7 +65,7 @@
           <w:r>
             <w:fldChar w:fldCharType="separate"/>
           </w:r>
-          <w:hyperlink w:anchor="_Toc136635294" w:history="1">
+          <w:hyperlink w:anchor="_Toc136635958" w:history="1">
             <w:r>
               <w:rPr>
                 <w:rStyle w:val="Lienhypertexte"/>
@@ -92,7 +92,7 @@
                 <w:noProof/>
                 <w:webHidden/>
               </w:rPr>
-              <w:instrText xml:space="preserve"> PAGEREF _Toc136635294 \h </w:instrText>
+              <w:instrText xml:space="preserve"> PAGEREF _Toc136635958 \h </w:instrText>
             </w:r>
             <w:r>
               <w:rPr>
@@ -139,7 +139,7 @@
               <w14:ligatures w14:val="standardContextual"/>
             </w:rPr>
           </w:pPr>
-          <w:hyperlink w:anchor="_Toc136635295" w:history="1">
+          <w:hyperlink w:anchor="_Toc136635959" w:history="1">
             <w:r>
               <w:rPr>
                 <w:rStyle w:val="Lienhypertexte"/>
@@ -166,7 +166,7 @@
                 <w:noProof/>
                 <w:webHidden/>
               </w:rPr>
-              <w:instrText xml:space="preserve"> PAGEREF _Toc136635295 \h </w:instrText>
+              <w:instrText xml:space="preserve"> PAGEREF _Toc136635959 \h </w:instrText>
             </w:r>
             <w:r>
               <w:rPr>
@@ -213,7 +213,7 @@
               <w14:ligatures w14:val="standardContextual"/>
             </w:rPr>
           </w:pPr>
-          <w:hyperlink w:anchor="_Toc136635296" w:history="1">
+          <w:hyperlink w:anchor="_Toc136635960" w:history="1">
             <w:r>
               <w:rPr>
                 <w:rStyle w:val="Lienhypertexte"/>
@@ -240,7 +240,7 @@
                 <w:noProof/>
                 <w:webHidden/>
               </w:rPr>
-              <w:instrText xml:space="preserve"> PAGEREF _Toc136635296 \h </w:instrText>
+              <w:instrText xml:space="preserve"> PAGEREF _Toc136635960 \h </w:instrText>
             </w:r>
             <w:r>
               <w:rPr>
@@ -287,7 +287,7 @@
               <w14:ligatures w14:val="standardContextual"/>
             </w:rPr>
           </w:pPr>
-          <w:hyperlink w:anchor="_Toc136635297" w:history="1">
+          <w:hyperlink w:anchor="_Toc136635961" w:history="1">
             <w:r>
               <w:rPr>
                 <w:rStyle w:val="Lienhypertexte"/>
@@ -314,7 +314,7 @@
                 <w:noProof/>
                 <w:webHidden/>
               </w:rPr>
-              <w:instrText xml:space="preserve"> PAGEREF _Toc136635297 \h </w:instrText>
+              <w:instrText xml:space="preserve"> PAGEREF _Toc136635961 \h </w:instrText>
             </w:r>
             <w:r>
               <w:rPr>
@@ -361,7 +361,7 @@
               <w14:ligatures w14:val="standardContextual"/>
             </w:rPr>
           </w:pPr>
-          <w:hyperlink w:anchor="_Toc136635298" w:history="1">
+          <w:hyperlink w:anchor="_Toc136635962" w:history="1">
             <w:r>
               <w:rPr>
                 <w:rStyle w:val="Lienhypertexte"/>
@@ -388,7 +388,7 @@
                 <w:noProof/>
                 <w:webHidden/>
               </w:rPr>
-              <w:instrText xml:space="preserve"> PAGEREF _Toc136635298 \h </w:instrText>
+              <w:instrText xml:space="preserve"> PAGEREF _Toc136635962 \h </w:instrText>
             </w:r>
             <w:r>
               <w:rPr>
@@ -435,7 +435,7 @@
               <w14:ligatures w14:val="standardContextual"/>
             </w:rPr>
           </w:pPr>
-          <w:hyperlink w:anchor="_Toc136635299" w:history="1">
+          <w:hyperlink w:anchor="_Toc136635963" w:history="1">
             <w:r>
               <w:rPr>
                 <w:rStyle w:val="Lienhypertexte"/>
@@ -462,7 +462,7 @@
                 <w:noProof/>
                 <w:webHidden/>
               </w:rPr>
-              <w:instrText xml:space="preserve"> PAGEREF _Toc136635299 \h </w:instrText>
+              <w:instrText xml:space="preserve"> PAGEREF _Toc136635963 \h </w:instrText>
             </w:r>
             <w:r>
               <w:rPr>
@@ -509,7 +509,7 @@
               <w14:ligatures w14:val="standardContextual"/>
             </w:rPr>
           </w:pPr>
-          <w:hyperlink w:anchor="_Toc136635300" w:history="1">
+          <w:hyperlink w:anchor="_Toc136635964" w:history="1">
             <w:r>
               <w:rPr>
                 <w:rStyle w:val="Lienhypertexte"/>
@@ -536,7 +536,7 @@
                 <w:noProof/>
                 <w:webHidden/>
               </w:rPr>
-              <w:instrText xml:space="preserve"> PAGEREF _Toc136635300 \h </w:instrText>
+              <w:instrText xml:space="preserve"> PAGEREF _Toc136635964 \h </w:instrText>
             </w:r>
             <w:r>
               <w:rPr>
@@ -583,7 +583,7 @@
               <w14:ligatures w14:val="standardContextual"/>
             </w:rPr>
           </w:pPr>
-          <w:hyperlink w:anchor="_Toc136635301" w:history="1">
+          <w:hyperlink w:anchor="_Toc136635965" w:history="1">
             <w:r>
               <w:rPr>
                 <w:rStyle w:val="Lienhypertexte"/>
@@ -610,7 +610,7 @@
                 <w:noProof/>
                 <w:webHidden/>
               </w:rPr>
-              <w:instrText xml:space="preserve"> PAGEREF _Toc136635301 \h </w:instrText>
+              <w:instrText xml:space="preserve"> PAGEREF _Toc136635965 \h </w:instrText>
             </w:r>
             <w:r>
               <w:rPr>
@@ -657,7 +657,7 @@
               <w14:ligatures w14:val="standardContextual"/>
             </w:rPr>
           </w:pPr>
-          <w:hyperlink w:anchor="_Toc136635302" w:history="1">
+          <w:hyperlink w:anchor="_Toc136635966" w:history="1">
             <w:r>
               <w:rPr>
                 <w:rStyle w:val="Lienhypertexte"/>
@@ -684,7 +684,7 @@
                 <w:noProof/>
                 <w:webHidden/>
               </w:rPr>
-              <w:instrText xml:space="preserve"> PAGEREF _Toc136635302 \h </w:instrText>
+              <w:instrText xml:space="preserve"> PAGEREF _Toc136635966 \h </w:instrText>
             </w:r>
             <w:r>
               <w:rPr>
@@ -731,7 +731,7 @@
               <w14:ligatures w14:val="standardContextual"/>
             </w:rPr>
           </w:pPr>
-          <w:hyperlink w:anchor="_Toc136635303" w:history="1">
+          <w:hyperlink w:anchor="_Toc136635967" w:history="1">
             <w:r>
               <w:rPr>
                 <w:rStyle w:val="Lienhypertexte"/>
@@ -758,7 +758,7 @@
                 <w:noProof/>
                 <w:webHidden/>
               </w:rPr>
-              <w:instrText xml:space="preserve"> PAGEREF _Toc136635303 \h </w:instrText>
+              <w:instrText xml:space="preserve"> PAGEREF _Toc136635967 \h </w:instrText>
             </w:r>
             <w:r>
               <w:rPr>
@@ -805,7 +805,7 @@
               <w14:ligatures w14:val="standardContextual"/>
             </w:rPr>
           </w:pPr>
-          <w:hyperlink w:anchor="_Toc136635304" w:history="1">
+          <w:hyperlink w:anchor="_Toc136635968" w:history="1">
             <w:r>
               <w:rPr>
                 <w:rStyle w:val="Lienhypertexte"/>
@@ -848,7 +848,7 @@
                 <w:noProof/>
                 <w:webHidden/>
               </w:rPr>
-              <w:instrText xml:space="preserve"> PAGEREF _Toc136635304 \h </w:instrText>
+              <w:instrText xml:space="preserve"> PAGEREF _Toc136635968 \h </w:instrText>
             </w:r>
             <w:r>
               <w:rPr>
@@ -895,7 +895,7 @@
               <w14:ligatures w14:val="standardContextual"/>
             </w:rPr>
           </w:pPr>
-          <w:hyperlink w:anchor="_Toc136635305" w:history="1">
+          <w:hyperlink w:anchor="_Toc136635969" w:history="1">
             <w:r>
               <w:rPr>
                 <w:rStyle w:val="Lienhypertexte"/>
@@ -922,7 +922,7 @@
                 <w:noProof/>
                 <w:webHidden/>
               </w:rPr>
-              <w:instrText xml:space="preserve"> PAGEREF _Toc136635305 \h </w:instrText>
+              <w:instrText xml:space="preserve"> PAGEREF _Toc136635969 \h </w:instrText>
             </w:r>
             <w:r>
               <w:rPr>
@@ -969,7 +969,7 @@
               <w14:ligatures w14:val="standardContextual"/>
             </w:rPr>
           </w:pPr>
-          <w:hyperlink w:anchor="_Toc136635306" w:history="1">
+          <w:hyperlink w:anchor="_Toc136635970" w:history="1">
             <w:r>
               <w:rPr>
                 <w:rStyle w:val="Lienhypertexte"/>
@@ -996,7 +996,7 @@
                 <w:noProof/>
                 <w:webHidden/>
               </w:rPr>
-              <w:instrText xml:space="preserve"> PAGEREF _Toc136635306 \h </w:instrText>
+              <w:instrText xml:space="preserve"> PAGEREF _Toc136635970 \h </w:instrText>
             </w:r>
             <w:r>
               <w:rPr>
@@ -1043,7 +1043,7 @@
               <w14:ligatures w14:val="standardContextual"/>
             </w:rPr>
           </w:pPr>
-          <w:hyperlink w:anchor="_Toc136635307" w:history="1">
+          <w:hyperlink w:anchor="_Toc136635971" w:history="1">
             <w:r>
               <w:rPr>
                 <w:rStyle w:val="Lienhypertexte"/>
@@ -1070,7 +1070,7 @@
                 <w:noProof/>
                 <w:webHidden/>
               </w:rPr>
-              <w:instrText xml:space="preserve"> PAGEREF _Toc136635307 \h </w:instrText>
+              <w:instrText xml:space="preserve"> PAGEREF _Toc136635971 \h </w:instrText>
             </w:r>
             <w:r>
               <w:rPr>
@@ -1117,7 +1117,7 @@
               <w14:ligatures w14:val="standardContextual"/>
             </w:rPr>
           </w:pPr>
-          <w:hyperlink w:anchor="_Toc136635308" w:history="1">
+          <w:hyperlink w:anchor="_Toc136635972" w:history="1">
             <w:r>
               <w:rPr>
                 <w:rStyle w:val="Lienhypertexte"/>
@@ -1144,7 +1144,7 @@
                 <w:noProof/>
                 <w:webHidden/>
               </w:rPr>
-              <w:instrText xml:space="preserve"> PAGEREF _Toc136635308 \h </w:instrText>
+              <w:instrText xml:space="preserve"> PAGEREF _Toc136635972 \h </w:instrText>
             </w:r>
             <w:r>
               <w:rPr>
@@ -1191,7 +1191,7 @@
               <w14:ligatures w14:val="standardContextual"/>
             </w:rPr>
           </w:pPr>
-          <w:hyperlink w:anchor="_Toc136635309" w:history="1">
+          <w:hyperlink w:anchor="_Toc136635973" w:history="1">
             <w:r>
               <w:rPr>
                 <w:rStyle w:val="Lienhypertexte"/>
@@ -1218,7 +1218,7 @@
                 <w:noProof/>
                 <w:webHidden/>
               </w:rPr>
-              <w:instrText xml:space="preserve"> PAGEREF _Toc136635309 \h </w:instrText>
+              <w:instrText xml:space="preserve"> PAGEREF _Toc136635973 \h </w:instrText>
             </w:r>
             <w:r>
               <w:rPr>
@@ -1265,7 +1265,7 @@
               <w14:ligatures w14:val="standardContextual"/>
             </w:rPr>
           </w:pPr>
-          <w:hyperlink w:anchor="_Toc136635310" w:history="1">
+          <w:hyperlink w:anchor="_Toc136635974" w:history="1">
             <w:r>
               <w:rPr>
                 <w:rStyle w:val="Lienhypertexte"/>
@@ -1292,7 +1292,7 @@
                 <w:noProof/>
                 <w:webHidden/>
               </w:rPr>
-              <w:instrText xml:space="preserve"> PAGEREF _Toc136635310 \h </w:instrText>
+              <w:instrText xml:space="preserve"> PAGEREF _Toc136635974 \h </w:instrText>
             </w:r>
             <w:r>
               <w:rPr>
@@ -1339,7 +1339,7 @@
               <w14:ligatures w14:val="standardContextual"/>
             </w:rPr>
           </w:pPr>
-          <w:hyperlink w:anchor="_Toc136635311" w:history="1">
+          <w:hyperlink w:anchor="_Toc136635975" w:history="1">
             <w:r>
               <w:rPr>
                 <w:rStyle w:val="Lienhypertexte"/>
@@ -1366,7 +1366,7 @@
                 <w:noProof/>
                 <w:webHidden/>
               </w:rPr>
-              <w:instrText xml:space="preserve"> PAGEREF _Toc136635311 \h </w:instrText>
+              <w:instrText xml:space="preserve"> PAGEREF _Toc136635975 \h </w:instrText>
             </w:r>
             <w:r>
               <w:rPr>
@@ -1413,7 +1413,7 @@
               <w14:ligatures w14:val="standardContextual"/>
             </w:rPr>
           </w:pPr>
-          <w:hyperlink w:anchor="_Toc136635312" w:history="1">
+          <w:hyperlink w:anchor="_Toc136635976" w:history="1">
             <w:r>
               <w:rPr>
                 <w:rStyle w:val="Lienhypertexte"/>
@@ -1440,7 +1440,7 @@
                 <w:noProof/>
                 <w:webHidden/>
               </w:rPr>
-              <w:instrText xml:space="preserve"> PAGEREF _Toc136635312 \h </w:instrText>
+              <w:instrText xml:space="preserve"> PAGEREF _Toc136635976 \h </w:instrText>
             </w:r>
             <w:r>
               <w:rPr>
@@ -1487,7 +1487,7 @@
               <w14:ligatures w14:val="standardContextual"/>
             </w:rPr>
           </w:pPr>
-          <w:hyperlink w:anchor="_Toc136635313" w:history="1">
+          <w:hyperlink w:anchor="_Toc136635977" w:history="1">
             <w:r>
               <w:rPr>
                 <w:rStyle w:val="Lienhypertexte"/>
@@ -1514,7 +1514,7 @@
                 <w:noProof/>
                 <w:webHidden/>
               </w:rPr>
-              <w:instrText xml:space="preserve"> PAGEREF _Toc136635313 \h </w:instrText>
+              <w:instrText xml:space="preserve"> PAGEREF _Toc136635977 \h </w:instrText>
             </w:r>
             <w:r>
               <w:rPr>
@@ -1561,7 +1561,7 @@
               <w14:ligatures w14:val="standardContextual"/>
             </w:rPr>
           </w:pPr>
-          <w:hyperlink w:anchor="_Toc136635314" w:history="1">
+          <w:hyperlink w:anchor="_Toc136635978" w:history="1">
             <w:r>
               <w:rPr>
                 <w:rStyle w:val="Lienhypertexte"/>
@@ -1588,7 +1588,7 @@
                 <w:noProof/>
                 <w:webHidden/>
               </w:rPr>
-              <w:instrText xml:space="preserve"> PAGEREF _Toc136635314 \h </w:instrText>
+              <w:instrText xml:space="preserve"> PAGEREF _Toc136635978 \h </w:instrText>
             </w:r>
             <w:r>
               <w:rPr>
@@ -1635,7 +1635,7 @@
               <w14:ligatures w14:val="standardContextual"/>
             </w:rPr>
           </w:pPr>
-          <w:hyperlink w:anchor="_Toc136635315" w:history="1">
+          <w:hyperlink w:anchor="_Toc136635979" w:history="1">
             <w:r>
               <w:rPr>
                 <w:rStyle w:val="Lienhypertexte"/>
@@ -1662,7 +1662,7 @@
                 <w:noProof/>
                 <w:webHidden/>
               </w:rPr>
-              <w:instrText xml:space="preserve"> PAGEREF _Toc136635315 \h </w:instrText>
+              <w:instrText xml:space="preserve"> PAGEREF _Toc136635979 \h </w:instrText>
             </w:r>
             <w:r>
               <w:rPr>
@@ -1709,7 +1709,7 @@
               <w14:ligatures w14:val="standardContextual"/>
             </w:rPr>
           </w:pPr>
-          <w:hyperlink w:anchor="_Toc136635316" w:history="1">
+          <w:hyperlink w:anchor="_Toc136635980" w:history="1">
             <w:r>
               <w:rPr>
                 <w:rStyle w:val="Lienhypertexte"/>
@@ -1736,7 +1736,7 @@
                 <w:noProof/>
                 <w:webHidden/>
               </w:rPr>
-              <w:instrText xml:space="preserve"> PAGEREF _Toc136635316 \h </w:instrText>
+              <w:instrText xml:space="preserve"> PAGEREF _Toc136635980 \h </w:instrText>
             </w:r>
             <w:r>
               <w:rPr>
@@ -1783,7 +1783,7 @@
               <w14:ligatures w14:val="standardContextual"/>
             </w:rPr>
           </w:pPr>
-          <w:hyperlink w:anchor="_Toc136635317" w:history="1">
+          <w:hyperlink w:anchor="_Toc136635981" w:history="1">
             <w:r>
               <w:rPr>
                 <w:rStyle w:val="Lienhypertexte"/>
@@ -1810,7 +1810,7 @@
                 <w:noProof/>
                 <w:webHidden/>
               </w:rPr>
-              <w:instrText xml:space="preserve"> PAGEREF _Toc136635317 \h </w:instrText>
+              <w:instrText xml:space="preserve"> PAGEREF _Toc136635981 \h </w:instrText>
             </w:r>
             <w:r>
               <w:rPr>
@@ -1857,7 +1857,7 @@
               <w14:ligatures w14:val="standardContextual"/>
             </w:rPr>
           </w:pPr>
-          <w:hyperlink w:anchor="_Toc136635318" w:history="1">
+          <w:hyperlink w:anchor="_Toc136635982" w:history="1">
             <w:r>
               <w:rPr>
                 <w:rStyle w:val="Lienhypertexte"/>
@@ -1884,7 +1884,7 @@
                 <w:noProof/>
                 <w:webHidden/>
               </w:rPr>
-              <w:instrText xml:space="preserve"> PAGEREF _Toc136635318 \h </w:instrText>
+              <w:instrText xml:space="preserve"> PAGEREF _Toc136635982 \h </w:instrText>
             </w:r>
             <w:r>
               <w:rPr>
@@ -1931,7 +1931,7 @@
               <w14:ligatures w14:val="standardContextual"/>
             </w:rPr>
           </w:pPr>
-          <w:hyperlink w:anchor="_Toc136635319" w:history="1">
+          <w:hyperlink w:anchor="_Toc136635983" w:history="1">
             <w:r>
               <w:rPr>
                 <w:rStyle w:val="Lienhypertexte"/>
@@ -1958,7 +1958,7 @@
                 <w:noProof/>
                 <w:webHidden/>
               </w:rPr>
-              <w:instrText xml:space="preserve"> PAGEREF _Toc136635319 \h </w:instrText>
+              <w:instrText xml:space="preserve"> PAGEREF _Toc136635983 \h </w:instrText>
             </w:r>
             <w:r>
               <w:rPr>
@@ -2005,7 +2005,7 @@
               <w14:ligatures w14:val="standardContextual"/>
             </w:rPr>
           </w:pPr>
-          <w:hyperlink w:anchor="_Toc136635320" w:history="1">
+          <w:hyperlink w:anchor="_Toc136635984" w:history="1">
             <w:r>
               <w:rPr>
                 <w:rStyle w:val="Lienhypertexte"/>
@@ -2032,7 +2032,7 @@
                 <w:noProof/>
                 <w:webHidden/>
               </w:rPr>
-              <w:instrText xml:space="preserve"> PAGEREF _Toc136635320 \h </w:instrText>
+              <w:instrText xml:space="preserve"> PAGEREF _Toc136635984 \h </w:instrText>
             </w:r>
             <w:r>
               <w:rPr>
@@ -2079,7 +2079,7 @@
               <w14:ligatures w14:val="standardContextual"/>
             </w:rPr>
           </w:pPr>
-          <w:hyperlink w:anchor="_Toc136635321" w:history="1">
+          <w:hyperlink w:anchor="_Toc136635985" w:history="1">
             <w:r>
               <w:rPr>
                 <w:rStyle w:val="Lienhypertexte"/>
@@ -2106,7 +2106,7 @@
                 <w:noProof/>
                 <w:webHidden/>
               </w:rPr>
-              <w:instrText xml:space="preserve"> PAGEREF _Toc136635321 \h </w:instrText>
+              <w:instrText xml:space="preserve"> PAGEREF _Toc136635985 \h </w:instrText>
             </w:r>
             <w:r>
               <w:rPr>
@@ -2153,7 +2153,7 @@
               <w14:ligatures w14:val="standardContextual"/>
             </w:rPr>
           </w:pPr>
-          <w:hyperlink w:anchor="_Toc136635322" w:history="1">
+          <w:hyperlink w:anchor="_Toc136635986" w:history="1">
             <w:r>
               <w:rPr>
                 <w:rStyle w:val="Lienhypertexte"/>
@@ -2180,7 +2180,7 @@
                 <w:noProof/>
                 <w:webHidden/>
               </w:rPr>
-              <w:instrText xml:space="preserve"> PAGEREF _Toc136635322 \h </w:instrText>
+              <w:instrText xml:space="preserve"> PAGEREF _Toc136635986 \h </w:instrText>
             </w:r>
             <w:r>
               <w:rPr>
@@ -2227,13 +2227,13 @@
               <w14:ligatures w14:val="standardContextual"/>
             </w:rPr>
           </w:pPr>
-          <w:hyperlink w:anchor="_Toc136635323" w:history="1">
+          <w:hyperlink w:anchor="_Toc136635987" w:history="1">
             <w:r>
               <w:rPr>
                 <w:rStyle w:val="Lienhypertexte"/>
                 <w:noProof/>
               </w:rPr>
-              <w:t>Diagramme de classe (analyse) de notre API (généré)</w:t>
+              <w:t>Notes</w:t>
             </w:r>
             <w:r>
               <w:rPr>
@@ -2254,7 +2254,7 @@
                 <w:noProof/>
                 <w:webHidden/>
               </w:rPr>
-              <w:instrText xml:space="preserve"> PAGEREF _Toc136635323 \h </w:instrText>
+              <w:instrText xml:space="preserve"> PAGEREF _Toc136635987 \h </w:instrText>
             </w:r>
             <w:r>
               <w:rPr>
@@ -2301,13 +2301,13 @@
               <w14:ligatures w14:val="standardContextual"/>
             </w:rPr>
           </w:pPr>
-          <w:hyperlink w:anchor="_Toc136635324" w:history="1">
+          <w:hyperlink w:anchor="_Toc136635988" w:history="1">
             <w:r>
               <w:rPr>
                 <w:rStyle w:val="Lienhypertexte"/>
                 <w:noProof/>
               </w:rPr>
-              <w:t>Diagramme de classe (conception) de notre API (généré)</w:t>
+              <w:t>Diagramme de classe (analyse) de notre API (généré)</w:t>
             </w:r>
             <w:r>
               <w:rPr>
@@ -2328,7 +2328,7 @@
                 <w:noProof/>
                 <w:webHidden/>
               </w:rPr>
-              <w:instrText xml:space="preserve"> PAGEREF _Toc136635324 \h </w:instrText>
+              <w:instrText xml:space="preserve"> PAGEREF _Toc136635988 \h </w:instrText>
             </w:r>
             <w:r>
               <w:rPr>
@@ -2375,31 +2375,13 @@
               <w14:ligatures w14:val="standardContextual"/>
             </w:rPr>
           </w:pPr>
-          <w:hyperlink w:anchor="_Toc136635325" w:history="1">
+          <w:hyperlink w:anchor="_Toc136635989" w:history="1">
             <w:r>
               <w:rPr>
                 <w:rStyle w:val="Lienhypertexte"/>
                 <w:noProof/>
               </w:rPr>
-              <w:t>Diagramme de classe (analyse) de notre API (</w:t>
-            </w:r>
-            <w:r>
-              <w:rPr>
-                <w:rStyle w:val="Lienhypertexte"/>
-                <w:b/>
-                <w:bCs/>
-                <w:i/>
-                <w:iCs/>
-                <w:noProof/>
-              </w:rPr>
-              <w:t>fait-main</w:t>
-            </w:r>
-            <w:r>
-              <w:rPr>
-                <w:rStyle w:val="Lienhypertexte"/>
-                <w:noProof/>
-              </w:rPr>
-              <w:t>)</w:t>
+              <w:t>Diagramme de classe (conception) de notre API (généré)</w:t>
             </w:r>
             <w:r>
               <w:rPr>
@@ -2420,7 +2402,7 @@
                 <w:noProof/>
                 <w:webHidden/>
               </w:rPr>
-              <w:instrText xml:space="preserve"> PAGEREF _Toc136635325 \h </w:instrText>
+              <w:instrText xml:space="preserve"> PAGEREF _Toc136635989 \h </w:instrText>
             </w:r>
             <w:r>
               <w:rPr>
@@ -2467,13 +2449,13 @@
               <w14:ligatures w14:val="standardContextual"/>
             </w:rPr>
           </w:pPr>
-          <w:hyperlink w:anchor="_Toc136635326" w:history="1">
+          <w:hyperlink w:anchor="_Toc136635990" w:history="1">
             <w:r>
               <w:rPr>
                 <w:rStyle w:val="Lienhypertexte"/>
                 <w:noProof/>
               </w:rPr>
-              <w:t>Diagramme de classe (conception) de notre API (</w:t>
+              <w:t>Diagramme de classe (analyse) de notre API (</w:t>
             </w:r>
             <w:r>
               <w:rPr>
@@ -2512,7 +2494,7 @@
                 <w:noProof/>
                 <w:webHidden/>
               </w:rPr>
-              <w:instrText xml:space="preserve"> PAGEREF _Toc136635326 \h </w:instrText>
+              <w:instrText xml:space="preserve"> PAGEREF _Toc136635990 \h </w:instrText>
             </w:r>
             <w:r>
               <w:rPr>
@@ -2532,7 +2514,99 @@
                 <w:noProof/>
                 <w:webHidden/>
               </w:rPr>
-              <w:t>22</w:t>
+              <w:t>21</w:t>
+            </w:r>
+            <w:r>
+              <w:rPr>
+                <w:noProof/>
+                <w:webHidden/>
+              </w:rPr>
+              <w:fldChar w:fldCharType="end"/>
+            </w:r>
+          </w:hyperlink>
+        </w:p>
+        <w:p>
+          <w:pPr>
+            <w:pStyle w:val="TM3"/>
+            <w:tabs>
+              <w:tab w:val="right" w:leader="dot" w:pos="9062"/>
+            </w:tabs>
+            <w:rPr>
+              <w:rFonts w:asciiTheme="minorHAnsi" w:eastAsiaTheme="minorEastAsia" w:hAnsiTheme="minorHAnsi"/>
+              <w:noProof/>
+              <w:kern w:val="2"/>
+              <w:sz w:val="22"/>
+              <w:szCs w:val="22"/>
+              <w:lang w:eastAsia="fr-FR"/>
+              <w14:ligatures w14:val="standardContextual"/>
+            </w:rPr>
+          </w:pPr>
+          <w:hyperlink w:anchor="_Toc136635991" w:history="1">
+            <w:r>
+              <w:rPr>
+                <w:rStyle w:val="Lienhypertexte"/>
+                <w:noProof/>
+              </w:rPr>
+              <w:t>Diagramme de classe (conception) de notre API (</w:t>
+            </w:r>
+            <w:r>
+              <w:rPr>
+                <w:rStyle w:val="Lienhypertexte"/>
+                <w:b/>
+                <w:bCs/>
+                <w:i/>
+                <w:iCs/>
+                <w:noProof/>
+              </w:rPr>
+              <w:t>fait-main</w:t>
+            </w:r>
+            <w:r>
+              <w:rPr>
+                <w:rStyle w:val="Lienhypertexte"/>
+                <w:noProof/>
+              </w:rPr>
+              <w:t>)</w:t>
+            </w:r>
+            <w:r>
+              <w:rPr>
+                <w:noProof/>
+                <w:webHidden/>
+              </w:rPr>
+              <w:tab/>
+            </w:r>
+            <w:r>
+              <w:rPr>
+                <w:noProof/>
+                <w:webHidden/>
+              </w:rPr>
+              <w:fldChar w:fldCharType="begin"/>
+            </w:r>
+            <w:r>
+              <w:rPr>
+                <w:noProof/>
+                <w:webHidden/>
+              </w:rPr>
+              <w:instrText xml:space="preserve"> PAGEREF _Toc136635991 \h </w:instrText>
+            </w:r>
+            <w:r>
+              <w:rPr>
+                <w:noProof/>
+                <w:webHidden/>
+              </w:rPr>
+            </w:r>
+            <w:r>
+              <w:rPr>
+                <w:noProof/>
+                <w:webHidden/>
+              </w:rPr>
+              <w:fldChar w:fldCharType="separate"/>
+            </w:r>
+            <w:r>
+              <w:rPr>
+                <w:noProof/>
+                <w:webHidden/>
+              </w:rPr>
+              <w:t>23</w:t>
             </w:r>
             <w:r>
               <w:rPr>
@@ -2574,7 +2648,7 @@
       <w:pPr>
         <w:pStyle w:val="Titre2"/>
       </w:pPr>
-      <w:bookmarkStart w:id="0" w:name="_Toc136635294"/>
+      <w:bookmarkStart w:id="0" w:name="_Toc136635958"/>
       <w:r>
         <w:lastRenderedPageBreak/>
         <w:t>Semaine 1</w:t>
@@ -2585,7 +2659,7 @@
       <w:pPr>
         <w:pStyle w:val="Titre3"/>
       </w:pPr>
-      <w:bookmarkStart w:id="1" w:name="_Toc136635295"/>
+      <w:bookmarkStart w:id="1" w:name="_Toc136635959"/>
       <w:r>
         <w:t>Notes</w:t>
       </w:r>
@@ -2729,7 +2803,7 @@
       <w:pPr>
         <w:pStyle w:val="Titre3"/>
       </w:pPr>
-      <w:bookmarkStart w:id="2" w:name="_Toc136635296"/>
+      <w:bookmarkStart w:id="2" w:name="_Toc136635960"/>
       <w:r>
         <w:t>Diagramme</w:t>
       </w:r>
@@ -2802,7 +2876,7 @@
       <w:pPr>
         <w:pStyle w:val="Titre3"/>
       </w:pPr>
-      <w:bookmarkStart w:id="3" w:name="_Toc136635297"/>
+      <w:bookmarkStart w:id="3" w:name="_Toc136635961"/>
       <w:r>
         <w:lastRenderedPageBreak/>
         <w:t>Diagramme</w:t>
@@ -2876,7 +2950,7 @@
       <w:pPr>
         <w:pStyle w:val="Titre3"/>
       </w:pPr>
-      <w:bookmarkStart w:id="4" w:name="_Toc136635298"/>
+      <w:bookmarkStart w:id="4" w:name="_Toc136635962"/>
       <w:r>
         <w:t>Diagramme</w:t>
       </w:r>
@@ -2949,7 +3023,7 @@
       <w:pPr>
         <w:pStyle w:val="Titre3"/>
       </w:pPr>
-      <w:bookmarkStart w:id="5" w:name="_Toc136635299"/>
+      <w:bookmarkStart w:id="5" w:name="_Toc136635963"/>
       <w:r>
         <w:lastRenderedPageBreak/>
         <w:t xml:space="preserve">Diagramme du </w:t>
@@ -3022,7 +3096,7 @@
       <w:pPr>
         <w:pStyle w:val="Titre2"/>
       </w:pPr>
-      <w:bookmarkStart w:id="6" w:name="_Toc136635300"/>
+      <w:bookmarkStart w:id="6" w:name="_Toc136635964"/>
       <w:r>
         <w:t>Semaine 2</w:t>
       </w:r>
@@ -3032,7 +3106,7 @@
       <w:pPr>
         <w:pStyle w:val="Titre3"/>
       </w:pPr>
-      <w:bookmarkStart w:id="7" w:name="_Toc136635301"/>
+      <w:bookmarkStart w:id="7" w:name="_Toc136635965"/>
       <w:r>
         <w:t>Notes</w:t>
       </w:r>
@@ -3104,7 +3178,7 @@
       <w:pPr>
         <w:pStyle w:val="Titre3"/>
       </w:pPr>
-      <w:bookmarkStart w:id="8" w:name="_Toc136635302"/>
+      <w:bookmarkStart w:id="8" w:name="_Toc136635966"/>
       <w:r>
         <w:t>Diagramme</w:t>
       </w:r>
@@ -3180,7 +3254,7 @@
       <w:pPr>
         <w:pStyle w:val="Titre3"/>
       </w:pPr>
-      <w:bookmarkStart w:id="9" w:name="_Toc136635303"/>
+      <w:bookmarkStart w:id="9" w:name="_Toc136635967"/>
       <w:r>
         <w:lastRenderedPageBreak/>
         <w:t xml:space="preserve">Diagramme du </w:t>
@@ -3252,7 +3326,7 @@
       <w:pPr>
         <w:pStyle w:val="Titre3"/>
       </w:pPr>
-      <w:bookmarkStart w:id="10" w:name="_Toc136635304"/>
+      <w:bookmarkStart w:id="10" w:name="_Toc136635968"/>
       <w:r>
         <w:t xml:space="preserve">Commande pour créer </w:t>
       </w:r>
@@ -3394,7 +3468,7 @@
       <w:pPr>
         <w:pStyle w:val="Titre3"/>
       </w:pPr>
-      <w:bookmarkStart w:id="11" w:name="_Toc136635305"/>
+      <w:bookmarkStart w:id="11" w:name="_Toc136635969"/>
       <w:r>
         <w:lastRenderedPageBreak/>
         <w:t>Diagramme</w:t>
@@ -3466,7 +3540,7 @@
       <w:pPr>
         <w:pStyle w:val="Titre2"/>
       </w:pPr>
-      <w:bookmarkStart w:id="12" w:name="_Toc136635306"/>
+      <w:bookmarkStart w:id="12" w:name="_Toc136635970"/>
       <w:r>
         <w:t>Semaine 3</w:t>
       </w:r>
@@ -3476,7 +3550,7 @@
       <w:pPr>
         <w:pStyle w:val="Titre3"/>
       </w:pPr>
-      <w:bookmarkStart w:id="13" w:name="_Toc136635307"/>
+      <w:bookmarkStart w:id="13" w:name="_Toc136635971"/>
       <w:r>
         <w:t>Notes</w:t>
       </w:r>
@@ -3510,7 +3584,7 @@
       <w:pPr>
         <w:pStyle w:val="Titre3"/>
       </w:pPr>
-      <w:bookmarkStart w:id="14" w:name="_Toc136635308"/>
+      <w:bookmarkStart w:id="14" w:name="_Toc136635972"/>
       <w:r>
         <w:lastRenderedPageBreak/>
         <w:t>Di</w:t>
@@ -3594,7 +3668,7 @@
       <w:pPr>
         <w:pStyle w:val="Titre3"/>
       </w:pPr>
-      <w:bookmarkStart w:id="15" w:name="_Toc136635309"/>
+      <w:bookmarkStart w:id="15" w:name="_Toc136635973"/>
       <w:r>
         <w:lastRenderedPageBreak/>
         <w:t>Diagramme de classe (conception) du langage (amélioré)</w:t>
@@ -3664,7 +3738,7 @@
       <w:pPr>
         <w:pStyle w:val="Titre3"/>
       </w:pPr>
-      <w:bookmarkStart w:id="16" w:name="_Toc136635310"/>
+      <w:bookmarkStart w:id="16" w:name="_Toc136635974"/>
       <w:r>
         <w:lastRenderedPageBreak/>
         <w:t xml:space="preserve">Diagramme de classe (analyse) du </w:t>
@@ -3740,7 +3814,7 @@
       <w:pPr>
         <w:pStyle w:val="Titre2"/>
       </w:pPr>
-      <w:bookmarkStart w:id="17" w:name="_Toc136635311"/>
+      <w:bookmarkStart w:id="17" w:name="_Toc136635975"/>
       <w:r>
         <w:t>Semaine 4</w:t>
       </w:r>
@@ -3750,7 +3824,7 @@
       <w:pPr>
         <w:pStyle w:val="Titre3"/>
       </w:pPr>
-      <w:bookmarkStart w:id="18" w:name="_Toc136635312"/>
+      <w:bookmarkStart w:id="18" w:name="_Toc136635976"/>
       <w:r>
         <w:t>Notes</w:t>
       </w:r>
@@ -3793,7 +3867,7 @@
       <w:pPr>
         <w:pStyle w:val="Titre3"/>
       </w:pPr>
-      <w:bookmarkStart w:id="19" w:name="_Toc136635313"/>
+      <w:bookmarkStart w:id="19" w:name="_Toc136635977"/>
       <w:r>
         <w:lastRenderedPageBreak/>
         <w:t>Diagramme de classe (analyse) du package Western (généré)</w:t>
@@ -3862,7 +3936,7 @@
       <w:pPr>
         <w:pStyle w:val="Titre3"/>
       </w:pPr>
-      <w:bookmarkStart w:id="20" w:name="_Toc136635314"/>
+      <w:bookmarkStart w:id="20" w:name="_Toc136635978"/>
       <w:r>
         <w:lastRenderedPageBreak/>
         <w:t>Diagramme de classe (conception) du package Western (généré)</w:t>
@@ -3931,7 +4005,7 @@
       <w:pPr>
         <w:pStyle w:val="Titre3"/>
       </w:pPr>
-      <w:bookmarkStart w:id="21" w:name="_Toc136635315"/>
+      <w:bookmarkStart w:id="21" w:name="_Toc136635979"/>
       <w:r>
         <w:lastRenderedPageBreak/>
         <w:t>D</w:t>
@@ -4015,7 +4089,7 @@
       <w:pPr>
         <w:pStyle w:val="Titre2"/>
       </w:pPr>
-      <w:bookmarkStart w:id="22" w:name="_Toc136635316"/>
+      <w:bookmarkStart w:id="22" w:name="_Toc136635980"/>
       <w:r>
         <w:lastRenderedPageBreak/>
         <w:t>Semaine 5</w:t>
@@ -4026,7 +4100,7 @@
       <w:pPr>
         <w:pStyle w:val="Titre3"/>
       </w:pPr>
-      <w:bookmarkStart w:id="23" w:name="_Toc136635317"/>
+      <w:bookmarkStart w:id="23" w:name="_Toc136635981"/>
       <w:r>
         <w:t>Notes</w:t>
       </w:r>
@@ -4058,7 +4132,7 @@
       <w:pPr>
         <w:pStyle w:val="Titre3"/>
       </w:pPr>
-      <w:bookmarkStart w:id="24" w:name="_Toc136635318"/>
+      <w:bookmarkStart w:id="24" w:name="_Toc136635982"/>
       <w:r>
         <w:lastRenderedPageBreak/>
         <w:t>D</w:t>
@@ -4142,7 +4216,7 @@
       <w:pPr>
         <w:pStyle w:val="Titre3"/>
       </w:pPr>
-      <w:bookmarkStart w:id="25" w:name="_Toc136635319"/>
+      <w:bookmarkStart w:id="25" w:name="_Toc136635983"/>
       <w:r>
         <w:lastRenderedPageBreak/>
         <w:t>D</w:t>
@@ -4223,7 +4297,7 @@
       <w:pPr>
         <w:pStyle w:val="Titre3"/>
       </w:pPr>
-      <w:bookmarkStart w:id="26" w:name="_Toc136635320"/>
+      <w:bookmarkStart w:id="26" w:name="_Toc136635984"/>
       <w:r>
         <w:lastRenderedPageBreak/>
         <w:t>Diagramme de classe (analyse) du package Western (généré)</w:t>
@@ -4292,7 +4366,7 @@
       <w:pPr>
         <w:pStyle w:val="Titre3"/>
       </w:pPr>
-      <w:bookmarkStart w:id="27" w:name="_Toc136635321"/>
+      <w:bookmarkStart w:id="27" w:name="_Toc136635985"/>
       <w:r>
         <w:lastRenderedPageBreak/>
         <w:t>Diagramme de classe (conception) du package Western (généré)</w:t>
@@ -4361,13 +4435,10 @@
       <w:pPr>
         <w:pStyle w:val="Titre2"/>
       </w:pPr>
-      <w:bookmarkStart w:id="28" w:name="_Toc136635322"/>
+      <w:bookmarkStart w:id="28" w:name="_Toc136635986"/>
       <w:r>
         <w:lastRenderedPageBreak/>
-        <w:t xml:space="preserve">Semaine </w:t>
-      </w:r>
-      <w:r>
-        <w:t>6</w:t>
+        <w:t>Semaine 6</w:t>
       </w:r>
       <w:bookmarkEnd w:id="28"/>
     </w:p>
@@ -4375,17 +4446,148 @@
       <w:pPr>
         <w:pStyle w:val="Titre3"/>
       </w:pPr>
-      <w:bookmarkStart w:id="29" w:name="_Toc136635323"/>
-      <w:r>
-        <w:t>Diagramme</w:t>
-      </w:r>
-      <w:r>
-        <w:t xml:space="preserve"> de classe (analyse)</w:t>
-      </w:r>
-      <w:r>
-        <w:t xml:space="preserve"> de notre API (généré)</w:t>
+      <w:bookmarkStart w:id="29" w:name="_Toc136635987"/>
+      <w:r>
+        <w:t>Notes</w:t>
       </w:r>
       <w:bookmarkEnd w:id="29"/>
+    </w:p>
+    <w:p>
+      <w:r>
+        <w:t xml:space="preserve">Nous traitons, comme demandé en bonus, les tag </w:t>
+      </w:r>
+      <w:proofErr w:type="spellStart"/>
+      <w:r>
+        <w:t>Override</w:t>
+      </w:r>
+      <w:proofErr w:type="spellEnd"/>
+      <w:r>
+        <w:t xml:space="preserve"> via l’analyse des </w:t>
+      </w:r>
+      <w:proofErr w:type="spellStart"/>
+      <w:r>
+        <w:t>AnnotationMirror</w:t>
+      </w:r>
+      <w:proofErr w:type="spellEnd"/>
+      <w:r>
+        <w:t xml:space="preserve"> de chaque fonction. </w:t>
+      </w:r>
+    </w:p>
+    <w:p>
+      <w:r>
+        <w:t xml:space="preserve">Quelques tags personnalisés sont parsemés là où nous jugions qu’ils pourraient servir, à la fois pour ce que notre API ne peut point générer — comme proposer dans l’énoncé — mais aussi aux lieux en liens avec une notion d’UML qui pourrait intéresser un utilisateur de l’API. Enfin, si nous devons donner la liste non exhaustive de ces tags, la voici : </w:t>
+      </w:r>
+      <w:r>
+        <w:rPr>
+          <w:i/>
+          <w:iCs/>
+        </w:rPr>
+        <w:t xml:space="preserve">@pumlAggregation, </w:t>
+      </w:r>
+      <w:r>
+        <w:rPr>
+          <w:i/>
+          <w:iCs/>
+        </w:rPr>
+        <w:t>@pumlAggregation</w:t>
+      </w:r>
+      <w:r>
+        <w:rPr>
+          <w:i/>
+          <w:iCs/>
+        </w:rPr>
+        <w:t xml:space="preserve">, </w:t>
+      </w:r>
+      <w:r>
+        <w:rPr>
+          <w:i/>
+          <w:iCs/>
+        </w:rPr>
+        <w:t>@puml</w:t>
+      </w:r>
+      <w:r>
+        <w:rPr>
+          <w:i/>
+          <w:iCs/>
+        </w:rPr>
+        <w:t xml:space="preserve">Inheritance, </w:t>
+      </w:r>
+      <w:r>
+        <w:rPr>
+          <w:i/>
+          <w:iCs/>
+        </w:rPr>
+        <w:t>@puml</w:t>
+      </w:r>
+      <w:r>
+        <w:rPr>
+          <w:i/>
+          <w:iCs/>
+        </w:rPr>
+        <w:t xml:space="preserve">Association, </w:t>
+      </w:r>
+      <w:r>
+        <w:rPr>
+          <w:i/>
+          <w:iCs/>
+        </w:rPr>
+        <w:t>@pu</w:t>
+      </w:r>
+      <w:r>
+        <w:rPr>
+          <w:i/>
+          <w:iCs/>
+        </w:rPr>
+        <w:t xml:space="preserve">mlMultiplicities, </w:t>
+      </w:r>
+      <w:r>
+        <w:rPr>
+          <w:i/>
+          <w:iCs/>
+        </w:rPr>
+        <w:t>@puml</w:t>
+      </w:r>
+      <w:r>
+        <w:rPr>
+          <w:i/>
+          <w:iCs/>
+        </w:rPr>
+        <w:t>Uses</w:t>
+      </w:r>
+      <w:r>
+        <w:t xml:space="preserve"> ou encore </w:t>
+      </w:r>
+      <w:r>
+        <w:rPr>
+          <w:i/>
+          <w:iCs/>
+        </w:rPr>
+        <w:t>@puml</w:t>
+      </w:r>
+      <w:r>
+        <w:rPr>
+          <w:i/>
+          <w:iCs/>
+        </w:rPr>
+        <w:t>Type</w:t>
+      </w:r>
+      <w:r>
+        <w:t xml:space="preserve"> (donc qui ne correspond pas, comme dans les exemples donnés en énoncé, à une multiplicité, mais bien à un « type »)</w:t>
+      </w:r>
+      <w:r>
+        <w:t>.</w:t>
+      </w:r>
+    </w:p>
+    <w:p>
+      <w:pPr>
+        <w:pStyle w:val="Titre3"/>
+      </w:pPr>
+      <w:bookmarkStart w:id="30" w:name="_Toc136635988"/>
+      <w:r>
+        <w:lastRenderedPageBreak/>
+        <w:t>Diagramme de classe (analyse) de notre API (généré)</w:t>
+      </w:r>
+      <w:bookmarkEnd w:id="30"/>
     </w:p>
     <w:p>
       <w:pPr>
@@ -4396,9 +4598,9 @@
           <w:noProof/>
         </w:rPr>
         <w:drawing>
-          <wp:inline distT="0" distB="0" distL="0" distR="0" wp14:anchorId="3A992421" wp14:editId="69D8D6B8">
-            <wp:extent cx="8339684" cy="2915947"/>
-            <wp:effectExtent l="6668" t="0" r="0" b="0"/>
+          <wp:inline distT="0" distB="0" distL="0" distR="0" wp14:anchorId="3A992421" wp14:editId="483D6E8D">
+            <wp:extent cx="8607405" cy="3009556"/>
+            <wp:effectExtent l="0" t="1588" r="2223" b="2222"/>
             <wp:docPr id="1929281472" name="Image 1" descr="Une image contenant capture d’écran, texte, diagramme, circuit&#10;&#10;Description générée automatiquement"/>
             <wp:cNvGraphicFramePr>
               <a:graphicFrameLocks xmlns:a="http://schemas.openxmlformats.org/drawingml/2006/main" noChangeAspect="1"/>
@@ -4428,7 +4630,7 @@
                   <pic:spPr bwMode="auto">
                     <a:xfrm rot="16200000">
                       <a:off x="0" y="0"/>
-                      <a:ext cx="8355953" cy="2921636"/>
+                      <a:ext cx="8635971" cy="3019544"/>
                     </a:xfrm>
                     <a:prstGeom prst="rect">
                       <a:avLst/>
@@ -4449,18 +4651,12 @@
       <w:pPr>
         <w:pStyle w:val="Titre3"/>
       </w:pPr>
-      <w:bookmarkStart w:id="30" w:name="_Toc136635324"/>
+      <w:bookmarkStart w:id="31" w:name="_Toc136635989"/>
       <w:r>
         <w:lastRenderedPageBreak/>
-        <w:t>Diagramme</w:t>
-      </w:r>
-      <w:r>
-        <w:t xml:space="preserve"> de classe (conception)</w:t>
-      </w:r>
-      <w:r>
-        <w:t xml:space="preserve"> de notre API (généré)</w:t>
-      </w:r>
-      <w:bookmarkEnd w:id="30"/>
+        <w:t>Diagramme de classe (conception) de notre API (généré)</w:t>
+      </w:r>
+      <w:bookmarkEnd w:id="31"/>
     </w:p>
     <w:p>
       <w:pPr>
@@ -4524,7 +4720,7 @@
       <w:pPr>
         <w:pStyle w:val="Titre3"/>
       </w:pPr>
-      <w:bookmarkStart w:id="31" w:name="_Toc136635325"/>
+      <w:bookmarkStart w:id="32" w:name="_Toc136635990"/>
       <w:r>
         <w:lastRenderedPageBreak/>
         <w:t>Diagramme de classe (analyse) de notre API (</w:t>
@@ -4559,7 +4755,7 @@
       <w:r>
         <w:t>)</w:t>
       </w:r>
-      <w:bookmarkEnd w:id="31"/>
+      <w:bookmarkEnd w:id="32"/>
     </w:p>
     <w:p>
       <w:r>
@@ -4711,7 +4907,7 @@
       <w:pPr>
         <w:pStyle w:val="Titre3"/>
       </w:pPr>
-      <w:bookmarkStart w:id="32" w:name="_Toc136635326"/>
+      <w:bookmarkStart w:id="33" w:name="_Toc136635991"/>
       <w:r>
         <w:lastRenderedPageBreak/>
         <w:t>Diagramme de classe (conception) de notre API (</w:t>
@@ -4746,13 +4942,16 @@
       <w:r>
         <w:t>)</w:t>
       </w:r>
-      <w:bookmarkEnd w:id="32"/>
+      <w:bookmarkEnd w:id="33"/>
     </w:p>
     <w:p>
       <w:pPr>
         <w:pStyle w:val="Image"/>
       </w:pPr>
       <w:r>
+        <w:rPr>
+          <w:noProof/>
+        </w:rPr>
         <w:drawing>
           <wp:inline distT="0" distB="0" distL="0" distR="0" wp14:anchorId="2D7A7C15" wp14:editId="6A0D7A81">
             <wp:extent cx="8616908" cy="4546862"/>
@@ -5306,7 +5505,7 @@
   <w:style w:type="paragraph" w:default="1" w:styleId="Normal">
     <w:name w:val="Normal"/>
     <w:qFormat/>
-    <w:rsid w:val="00516573"/>
+    <w:rsid w:val="002C2DE5"/>
     <w:pPr>
       <w:keepLines/>
       <w:spacing w:after="120" w:line="240" w:lineRule="auto"/>

</xml_diff>